<commit_message>
Updated log file name and document
</commit_message>
<xml_diff>
--- a/cocus-appointment-booking.docx
+++ b/cocus-appointment-booking.docx
@@ -41,7 +41,6 @@
             <w:pStyle w:val="DocTitle"/>
             <w:spacing w:before="0"/>
             <w:rPr>
-              <w:rFonts w:hint="eastAsia"/>
               <w:lang w:val="en-AU"/>
             </w:rPr>
           </w:pPr>
@@ -63,7 +62,6 @@
             <w:pStyle w:val="DocTitle"/>
             <w:spacing w:before="0"/>
             <w:rPr>
-              <w:rFonts w:hint="eastAsia"/>
               <w:i/>
               <w:lang w:val="en-AU"/>
             </w:rPr>
@@ -148,14 +146,147 @@
           <w:r>
             <w:fldChar w:fldCharType="separate"/>
           </w:r>
-          <w:hyperlink w:anchor="_Toc77185244" w:history="1">
+          <w:bookmarkStart w:id="1" w:name="_GoBack"/>
+          <w:bookmarkEnd w:id="1"/>
+          <w:r>
+            <w:rPr>
+              <w:rStyle w:val="Hyperlink"/>
+              <w:noProof/>
+            </w:rPr>
+            <w:fldChar w:fldCharType="begin"/>
+          </w:r>
+          <w:r>
+            <w:rPr>
+              <w:rStyle w:val="Hyperlink"/>
+              <w:noProof/>
+            </w:rPr>
+            <w:instrText xml:space="preserve"> </w:instrText>
+          </w:r>
+          <w:r>
+            <w:rPr>
+              <w:noProof/>
+            </w:rPr>
+            <w:instrText>HYPERLINK \l "_Toc77192661"</w:instrText>
+          </w:r>
+          <w:r>
+            <w:rPr>
+              <w:rStyle w:val="Hyperlink"/>
+              <w:noProof/>
+            </w:rPr>
+            <w:instrText xml:space="preserve"> </w:instrText>
+          </w:r>
+          <w:r>
+            <w:rPr>
+              <w:rStyle w:val="Hyperlink"/>
+              <w:noProof/>
+            </w:rPr>
+          </w:r>
+          <w:r>
+            <w:rPr>
+              <w:rStyle w:val="Hyperlink"/>
+              <w:noProof/>
+            </w:rPr>
+            <w:fldChar w:fldCharType="separate"/>
+          </w:r>
+          <w:r>
+            <w:rPr>
+              <w:rStyle w:val="Hyperlink"/>
+              <w:noProof/>
+              <w:lang w:val="en-AU"/>
+            </w:rPr>
+            <w:t>1.</w:t>
+          </w:r>
+          <w:r>
+            <w:rPr>
+              <w:rFonts w:eastAsiaTheme="minorEastAsia"/>
+              <w:noProof/>
+            </w:rPr>
+            <w:tab/>
+          </w:r>
+          <w:r>
+            <w:rPr>
+              <w:rStyle w:val="Hyperlink"/>
+              <w:noProof/>
+              <w:lang w:val="en-AU"/>
+            </w:rPr>
+            <w:t>Introduction</w:t>
+          </w:r>
+          <w:r>
+            <w:rPr>
+              <w:noProof/>
+              <w:webHidden/>
+            </w:rPr>
+            <w:tab/>
+          </w:r>
+          <w:r>
+            <w:rPr>
+              <w:noProof/>
+              <w:webHidden/>
+            </w:rPr>
+            <w:fldChar w:fldCharType="begin"/>
+          </w:r>
+          <w:r>
+            <w:rPr>
+              <w:noProof/>
+              <w:webHidden/>
+            </w:rPr>
+            <w:instrText xml:space="preserve"> PAGEREF _Toc77192661 \h </w:instrText>
+          </w:r>
+          <w:r>
+            <w:rPr>
+              <w:noProof/>
+              <w:webHidden/>
+            </w:rPr>
+          </w:r>
+          <w:r>
+            <w:rPr>
+              <w:noProof/>
+              <w:webHidden/>
+            </w:rPr>
+            <w:fldChar w:fldCharType="separate"/>
+          </w:r>
+          <w:r>
+            <w:rPr>
+              <w:noProof/>
+              <w:webHidden/>
+            </w:rPr>
+            <w:t>3</w:t>
+          </w:r>
+          <w:r>
+            <w:rPr>
+              <w:noProof/>
+              <w:webHidden/>
+            </w:rPr>
+            <w:fldChar w:fldCharType="end"/>
+          </w:r>
+          <w:r>
+            <w:rPr>
+              <w:rStyle w:val="Hyperlink"/>
+              <w:noProof/>
+            </w:rPr>
+            <w:fldChar w:fldCharType="end"/>
+          </w:r>
+        </w:p>
+        <w:p>
+          <w:pPr>
+            <w:pStyle w:val="TOC2"/>
+            <w:tabs>
+              <w:tab w:val="left" w:pos="880"/>
+              <w:tab w:val="right" w:leader="dot" w:pos="9350"/>
+            </w:tabs>
+            <w:rPr>
+              <w:rFonts w:eastAsiaTheme="minorEastAsia"/>
+              <w:noProof/>
+            </w:rPr>
+          </w:pPr>
+          <w:hyperlink w:anchor="_Toc77192662" w:history="1">
             <w:r>
               <w:rPr>
                 <w:rStyle w:val="Hyperlink"/>
                 <w:noProof/>
                 <w:lang w:val="en-AU"/>
               </w:rPr>
-              <w:t>1.</w:t>
+              <w:t>1.1</w:t>
             </w:r>
             <w:r>
               <w:rPr>
@@ -170,7 +301,7 @@
                 <w:noProof/>
                 <w:lang w:val="en-AU"/>
               </w:rPr>
-              <w:t>Introduction</w:t>
+              <w:t>Audience</w:t>
             </w:r>
             <w:r>
               <w:rPr>
@@ -191,7 +322,7 @@
                 <w:noProof/>
                 <w:webHidden/>
               </w:rPr>
-              <w:instrText xml:space="preserve"> PAGEREF _Toc77185244 \h </w:instrText>
+              <w:instrText xml:space="preserve"> PAGEREF _Toc77192662 \h </w:instrText>
             </w:r>
             <w:r>
               <w:rPr>
@@ -234,14 +365,13 @@
               <w:noProof/>
             </w:rPr>
           </w:pPr>
-          <w:hyperlink w:anchor="_Toc77185245" w:history="1">
+          <w:hyperlink w:anchor="_Toc77192663" w:history="1">
             <w:r>
               <w:rPr>
                 <w:rStyle w:val="Hyperlink"/>
                 <w:noProof/>
-                <w:lang w:val="en-AU"/>
-              </w:rPr>
-              <w:t>1.1</w:t>
+              </w:rPr>
+              <w:t>1.2</w:t>
             </w:r>
             <w:r>
               <w:rPr>
@@ -254,9 +384,8 @@
               <w:rPr>
                 <w:rStyle w:val="Hyperlink"/>
                 <w:noProof/>
-                <w:lang w:val="en-AU"/>
-              </w:rPr>
-              <w:t>Audience</w:t>
+              </w:rPr>
+              <w:t>What this guide covers</w:t>
             </w:r>
             <w:r>
               <w:rPr>
@@ -277,7 +406,7 @@
                 <w:noProof/>
                 <w:webHidden/>
               </w:rPr>
-              <w:instrText xml:space="preserve"> PAGEREF _Toc77185245 \h </w:instrText>
+              <w:instrText xml:space="preserve"> PAGEREF _Toc77192663 \h </w:instrText>
             </w:r>
             <w:r>
               <w:rPr>
@@ -320,13 +449,14 @@
               <w:noProof/>
             </w:rPr>
           </w:pPr>
-          <w:hyperlink w:anchor="_Toc77185246" w:history="1">
+          <w:hyperlink w:anchor="_Toc77192664" w:history="1">
             <w:r>
               <w:rPr>
                 <w:rStyle w:val="Hyperlink"/>
                 <w:noProof/>
-              </w:rPr>
-              <w:t>1.2</w:t>
+                <w:lang w:val="en-AU"/>
+              </w:rPr>
+              <w:t>1.3</w:t>
             </w:r>
             <w:r>
               <w:rPr>
@@ -339,8 +469,9 @@
               <w:rPr>
                 <w:rStyle w:val="Hyperlink"/>
                 <w:noProof/>
-              </w:rPr>
-              <w:t>What this guide covers</w:t>
+                <w:lang w:val="en-AU"/>
+              </w:rPr>
+              <w:t>Prerequisites</w:t>
             </w:r>
             <w:r>
               <w:rPr>
@@ -361,7 +492,7 @@
                 <w:noProof/>
                 <w:webHidden/>
               </w:rPr>
-              <w:instrText xml:space="preserve"> PAGEREF _Toc77185246 \h </w:instrText>
+              <w:instrText xml:space="preserve"> PAGEREF _Toc77192664 \h </w:instrText>
             </w:r>
             <w:r>
               <w:rPr>
@@ -404,14 +535,14 @@
               <w:noProof/>
             </w:rPr>
           </w:pPr>
-          <w:hyperlink w:anchor="_Toc77185247" w:history="1">
+          <w:hyperlink w:anchor="_Toc77192665" w:history="1">
             <w:r>
               <w:rPr>
                 <w:rStyle w:val="Hyperlink"/>
                 <w:noProof/>
                 <w:lang w:val="en-AU"/>
               </w:rPr>
-              <w:t>1.3</w:t>
+              <w:t>1.4</w:t>
             </w:r>
             <w:r>
               <w:rPr>
@@ -426,7 +557,7 @@
                 <w:noProof/>
                 <w:lang w:val="en-AU"/>
               </w:rPr>
-              <w:t>Prerequisites</w:t>
+              <w:t>Glossary</w:t>
             </w:r>
             <w:r>
               <w:rPr>
@@ -447,7 +578,7 @@
                 <w:noProof/>
                 <w:webHidden/>
               </w:rPr>
-              <w:instrText xml:space="preserve"> PAGEREF _Toc77185247 \h </w:instrText>
+              <w:instrText xml:space="preserve"> PAGEREF _Toc77192665 \h </w:instrText>
             </w:r>
             <w:r>
               <w:rPr>
@@ -468,6 +599,177 @@
                 <w:webHidden/>
               </w:rPr>
               <w:t>3</w:t>
+            </w:r>
+            <w:r>
+              <w:rPr>
+                <w:noProof/>
+                <w:webHidden/>
+              </w:rPr>
+              <w:fldChar w:fldCharType="end"/>
+            </w:r>
+          </w:hyperlink>
+        </w:p>
+        <w:p>
+          <w:pPr>
+            <w:pStyle w:val="TOC1"/>
+            <w:tabs>
+              <w:tab w:val="left" w:pos="440"/>
+              <w:tab w:val="right" w:leader="dot" w:pos="9350"/>
+            </w:tabs>
+            <w:rPr>
+              <w:rFonts w:eastAsiaTheme="minorEastAsia"/>
+              <w:noProof/>
+            </w:rPr>
+          </w:pPr>
+          <w:hyperlink w:anchor="_Toc77192666" w:history="1">
+            <w:r>
+              <w:rPr>
+                <w:rStyle w:val="Hyperlink"/>
+                <w:noProof/>
+                <w:lang w:val="en-AU"/>
+              </w:rPr>
+              <w:t>2.</w:t>
+            </w:r>
+            <w:r>
+              <w:rPr>
+                <w:rFonts w:eastAsiaTheme="minorEastAsia"/>
+                <w:noProof/>
+              </w:rPr>
+              <w:tab/>
+            </w:r>
+            <w:r>
+              <w:rPr>
+                <w:rStyle w:val="Hyperlink"/>
+                <w:noProof/>
+                <w:lang w:val="en-AU"/>
+              </w:rPr>
+              <w:t>Overview</w:t>
+            </w:r>
+            <w:r>
+              <w:rPr>
+                <w:noProof/>
+                <w:webHidden/>
+              </w:rPr>
+              <w:tab/>
+            </w:r>
+            <w:r>
+              <w:rPr>
+                <w:noProof/>
+                <w:webHidden/>
+              </w:rPr>
+              <w:fldChar w:fldCharType="begin"/>
+            </w:r>
+            <w:r>
+              <w:rPr>
+                <w:noProof/>
+                <w:webHidden/>
+              </w:rPr>
+              <w:instrText xml:space="preserve"> PAGEREF _Toc77192666 \h </w:instrText>
+            </w:r>
+            <w:r>
+              <w:rPr>
+                <w:noProof/>
+                <w:webHidden/>
+              </w:rPr>
+            </w:r>
+            <w:r>
+              <w:rPr>
+                <w:noProof/>
+                <w:webHidden/>
+              </w:rPr>
+              <w:fldChar w:fldCharType="separate"/>
+            </w:r>
+            <w:r>
+              <w:rPr>
+                <w:noProof/>
+                <w:webHidden/>
+              </w:rPr>
+              <w:t>4</w:t>
+            </w:r>
+            <w:r>
+              <w:rPr>
+                <w:noProof/>
+                <w:webHidden/>
+              </w:rPr>
+              <w:fldChar w:fldCharType="end"/>
+            </w:r>
+          </w:hyperlink>
+        </w:p>
+        <w:p>
+          <w:pPr>
+            <w:pStyle w:val="TOC1"/>
+            <w:tabs>
+              <w:tab w:val="left" w:pos="440"/>
+              <w:tab w:val="right" w:leader="dot" w:pos="9350"/>
+            </w:tabs>
+            <w:rPr>
+              <w:rFonts w:eastAsiaTheme="minorEastAsia"/>
+              <w:noProof/>
+            </w:rPr>
+          </w:pPr>
+          <w:hyperlink w:anchor="_Toc77192667" w:history="1">
+            <w:r>
+              <w:rPr>
+                <w:rStyle w:val="Hyperlink"/>
+                <w:noProof/>
+                <w:lang w:val="en-AU"/>
+              </w:rPr>
+              <w:t>3.</w:t>
+            </w:r>
+            <w:r>
+              <w:rPr>
+                <w:rFonts w:eastAsiaTheme="minorEastAsia"/>
+                <w:noProof/>
+              </w:rPr>
+              <w:tab/>
+            </w:r>
+            <w:r>
+              <w:rPr>
+                <w:rStyle w:val="Hyperlink"/>
+                <w:noProof/>
+              </w:rPr>
+              <w:t>cocus-appointment-booking-api-server details</w:t>
+            </w:r>
+            <w:r>
+              <w:rPr>
+                <w:noProof/>
+                <w:webHidden/>
+              </w:rPr>
+              <w:tab/>
+            </w:r>
+            <w:r>
+              <w:rPr>
+                <w:noProof/>
+                <w:webHidden/>
+              </w:rPr>
+              <w:fldChar w:fldCharType="begin"/>
+            </w:r>
+            <w:r>
+              <w:rPr>
+                <w:noProof/>
+                <w:webHidden/>
+              </w:rPr>
+              <w:instrText xml:space="preserve"> PAGEREF _Toc77192667 \h </w:instrText>
+            </w:r>
+            <w:r>
+              <w:rPr>
+                <w:noProof/>
+                <w:webHidden/>
+              </w:rPr>
+            </w:r>
+            <w:r>
+              <w:rPr>
+                <w:noProof/>
+                <w:webHidden/>
+              </w:rPr>
+              <w:fldChar w:fldCharType="separate"/>
+            </w:r>
+            <w:r>
+              <w:rPr>
+                <w:noProof/>
+                <w:webHidden/>
+              </w:rPr>
+              <w:t>5</w:t>
             </w:r>
             <w:r>
               <w:rPr>
@@ -490,14 +792,266 @@
               <w:noProof/>
             </w:rPr>
           </w:pPr>
-          <w:hyperlink w:anchor="_Toc77185248" w:history="1">
+          <w:hyperlink w:anchor="_Toc77192668" w:history="1">
             <w:r>
               <w:rPr>
                 <w:rStyle w:val="Hyperlink"/>
                 <w:noProof/>
+              </w:rPr>
+              <w:t>3.1</w:t>
+            </w:r>
+            <w:r>
+              <w:rPr>
+                <w:rFonts w:eastAsiaTheme="minorEastAsia"/>
+                <w:noProof/>
+              </w:rPr>
+              <w:tab/>
+            </w:r>
+            <w:r>
+              <w:rPr>
+                <w:rStyle w:val="Hyperlink"/>
+                <w:noProof/>
+              </w:rPr>
+              <w:t>config/default.json</w:t>
+            </w:r>
+            <w:r>
+              <w:rPr>
+                <w:noProof/>
+                <w:webHidden/>
+              </w:rPr>
+              <w:tab/>
+            </w:r>
+            <w:r>
+              <w:rPr>
+                <w:noProof/>
+                <w:webHidden/>
+              </w:rPr>
+              <w:fldChar w:fldCharType="begin"/>
+            </w:r>
+            <w:r>
+              <w:rPr>
+                <w:noProof/>
+                <w:webHidden/>
+              </w:rPr>
+              <w:instrText xml:space="preserve"> PAGEREF _Toc77192668 \h </w:instrText>
+            </w:r>
+            <w:r>
+              <w:rPr>
+                <w:noProof/>
+                <w:webHidden/>
+              </w:rPr>
+            </w:r>
+            <w:r>
+              <w:rPr>
+                <w:noProof/>
+                <w:webHidden/>
+              </w:rPr>
+              <w:fldChar w:fldCharType="separate"/>
+            </w:r>
+            <w:r>
+              <w:rPr>
+                <w:noProof/>
+                <w:webHidden/>
+              </w:rPr>
+              <w:t>5</w:t>
+            </w:r>
+            <w:r>
+              <w:rPr>
+                <w:noProof/>
+                <w:webHidden/>
+              </w:rPr>
+              <w:fldChar w:fldCharType="end"/>
+            </w:r>
+          </w:hyperlink>
+        </w:p>
+        <w:p>
+          <w:pPr>
+            <w:pStyle w:val="TOC2"/>
+            <w:tabs>
+              <w:tab w:val="left" w:pos="880"/>
+              <w:tab w:val="right" w:leader="dot" w:pos="9350"/>
+            </w:tabs>
+            <w:rPr>
+              <w:rFonts w:eastAsiaTheme="minorEastAsia"/>
+              <w:noProof/>
+            </w:rPr>
+          </w:pPr>
+          <w:hyperlink w:anchor="_Toc77192669" w:history="1">
+            <w:r>
+              <w:rPr>
+                <w:rStyle w:val="Hyperlink"/>
+                <w:noProof/>
+              </w:rPr>
+              <w:t>3.2</w:t>
+            </w:r>
+            <w:r>
+              <w:rPr>
+                <w:rFonts w:eastAsiaTheme="minorEastAsia"/>
+                <w:noProof/>
+              </w:rPr>
+              <w:tab/>
+            </w:r>
+            <w:r>
+              <w:rPr>
+                <w:rStyle w:val="Hyperlink"/>
+                <w:noProof/>
+              </w:rPr>
+              <w:t>Mongo Database schema model for Appointment</w:t>
+            </w:r>
+            <w:r>
+              <w:rPr>
+                <w:noProof/>
+                <w:webHidden/>
+              </w:rPr>
+              <w:tab/>
+            </w:r>
+            <w:r>
+              <w:rPr>
+                <w:noProof/>
+                <w:webHidden/>
+              </w:rPr>
+              <w:fldChar w:fldCharType="begin"/>
+            </w:r>
+            <w:r>
+              <w:rPr>
+                <w:noProof/>
+                <w:webHidden/>
+              </w:rPr>
+              <w:instrText xml:space="preserve"> PAGEREF _Toc77192669 \h </w:instrText>
+            </w:r>
+            <w:r>
+              <w:rPr>
+                <w:noProof/>
+                <w:webHidden/>
+              </w:rPr>
+            </w:r>
+            <w:r>
+              <w:rPr>
+                <w:noProof/>
+                <w:webHidden/>
+              </w:rPr>
+              <w:fldChar w:fldCharType="separate"/>
+            </w:r>
+            <w:r>
+              <w:rPr>
+                <w:noProof/>
+                <w:webHidden/>
+              </w:rPr>
+              <w:t>5</w:t>
+            </w:r>
+            <w:r>
+              <w:rPr>
+                <w:noProof/>
+                <w:webHidden/>
+              </w:rPr>
+              <w:fldChar w:fldCharType="end"/>
+            </w:r>
+          </w:hyperlink>
+        </w:p>
+        <w:p>
+          <w:pPr>
+            <w:pStyle w:val="TOC2"/>
+            <w:tabs>
+              <w:tab w:val="left" w:pos="880"/>
+              <w:tab w:val="right" w:leader="dot" w:pos="9350"/>
+            </w:tabs>
+            <w:rPr>
+              <w:rFonts w:eastAsiaTheme="minorEastAsia"/>
+              <w:noProof/>
+            </w:rPr>
+          </w:pPr>
+          <w:hyperlink w:anchor="_Toc77192670" w:history="1">
+            <w:r>
+              <w:rPr>
+                <w:rStyle w:val="Hyperlink"/>
+                <w:noProof/>
+              </w:rPr>
+              <w:t>3.3</w:t>
+            </w:r>
+            <w:r>
+              <w:rPr>
+                <w:rFonts w:eastAsiaTheme="minorEastAsia"/>
+                <w:noProof/>
+              </w:rPr>
+              <w:tab/>
+            </w:r>
+            <w:r>
+              <w:rPr>
+                <w:rStyle w:val="Hyperlink"/>
+                <w:noProof/>
+              </w:rPr>
+              <w:t>Exposed REST APIs</w:t>
+            </w:r>
+            <w:r>
+              <w:rPr>
+                <w:noProof/>
+                <w:webHidden/>
+              </w:rPr>
+              <w:tab/>
+            </w:r>
+            <w:r>
+              <w:rPr>
+                <w:noProof/>
+                <w:webHidden/>
+              </w:rPr>
+              <w:fldChar w:fldCharType="begin"/>
+            </w:r>
+            <w:r>
+              <w:rPr>
+                <w:noProof/>
+                <w:webHidden/>
+              </w:rPr>
+              <w:instrText xml:space="preserve"> PAGEREF _Toc77192670 \h </w:instrText>
+            </w:r>
+            <w:r>
+              <w:rPr>
+                <w:noProof/>
+                <w:webHidden/>
+              </w:rPr>
+            </w:r>
+            <w:r>
+              <w:rPr>
+                <w:noProof/>
+                <w:webHidden/>
+              </w:rPr>
+              <w:fldChar w:fldCharType="separate"/>
+            </w:r>
+            <w:r>
+              <w:rPr>
+                <w:noProof/>
+                <w:webHidden/>
+              </w:rPr>
+              <w:t>5</w:t>
+            </w:r>
+            <w:r>
+              <w:rPr>
+                <w:noProof/>
+                <w:webHidden/>
+              </w:rPr>
+              <w:fldChar w:fldCharType="end"/>
+            </w:r>
+          </w:hyperlink>
+        </w:p>
+        <w:p>
+          <w:pPr>
+            <w:pStyle w:val="TOC3"/>
+            <w:tabs>
+              <w:tab w:val="left" w:pos="1320"/>
+              <w:tab w:val="right" w:leader="dot" w:pos="9350"/>
+            </w:tabs>
+            <w:rPr>
+              <w:rFonts w:eastAsiaTheme="minorEastAsia"/>
+              <w:noProof/>
+            </w:rPr>
+          </w:pPr>
+          <w:hyperlink w:anchor="_Toc77192671" w:history="1">
+            <w:r>
+              <w:rPr>
+                <w:rStyle w:val="Hyperlink"/>
+                <w:noProof/>
                 <w:lang w:val="en-AU"/>
               </w:rPr>
-              <w:t>1.4</w:t>
+              <w:t>3.3.1</w:t>
             </w:r>
             <w:r>
               <w:rPr>
@@ -512,7 +1066,7 @@
                 <w:noProof/>
                 <w:lang w:val="en-AU"/>
               </w:rPr>
-              <w:t>Glossary</w:t>
+              <w:t>Authentication API:</w:t>
             </w:r>
             <w:r>
               <w:rPr>
@@ -533,7 +1087,7 @@
                 <w:noProof/>
                 <w:webHidden/>
               </w:rPr>
-              <w:instrText xml:space="preserve"> PAGEREF _Toc77185248 \h </w:instrText>
+              <w:instrText xml:space="preserve"> PAGEREF _Toc77192671 \h </w:instrText>
             </w:r>
             <w:r>
               <w:rPr>
@@ -553,7 +1107,607 @@
                 <w:noProof/>
                 <w:webHidden/>
               </w:rPr>
-              <w:t>3</w:t>
+              <w:t>6</w:t>
+            </w:r>
+            <w:r>
+              <w:rPr>
+                <w:noProof/>
+                <w:webHidden/>
+              </w:rPr>
+              <w:fldChar w:fldCharType="end"/>
+            </w:r>
+          </w:hyperlink>
+        </w:p>
+        <w:p>
+          <w:pPr>
+            <w:pStyle w:val="TOC3"/>
+            <w:tabs>
+              <w:tab w:val="left" w:pos="1320"/>
+              <w:tab w:val="right" w:leader="dot" w:pos="9350"/>
+            </w:tabs>
+            <w:rPr>
+              <w:rFonts w:eastAsiaTheme="minorEastAsia"/>
+              <w:noProof/>
+            </w:rPr>
+          </w:pPr>
+          <w:hyperlink w:anchor="_Toc77192672" w:history="1">
+            <w:r>
+              <w:rPr>
+                <w:rStyle w:val="Hyperlink"/>
+                <w:noProof/>
+                <w:lang w:val="en-AU"/>
+              </w:rPr>
+              <w:t>3.3.2</w:t>
+            </w:r>
+            <w:r>
+              <w:rPr>
+                <w:rFonts w:eastAsiaTheme="minorEastAsia"/>
+                <w:noProof/>
+              </w:rPr>
+              <w:tab/>
+            </w:r>
+            <w:r>
+              <w:rPr>
+                <w:rStyle w:val="Hyperlink"/>
+                <w:noProof/>
+                <w:lang w:val="en-AU"/>
+              </w:rPr>
+              <w:t>Generate Password API:</w:t>
+            </w:r>
+            <w:r>
+              <w:rPr>
+                <w:noProof/>
+                <w:webHidden/>
+              </w:rPr>
+              <w:tab/>
+            </w:r>
+            <w:r>
+              <w:rPr>
+                <w:noProof/>
+                <w:webHidden/>
+              </w:rPr>
+              <w:fldChar w:fldCharType="begin"/>
+            </w:r>
+            <w:r>
+              <w:rPr>
+                <w:noProof/>
+                <w:webHidden/>
+              </w:rPr>
+              <w:instrText xml:space="preserve"> PAGEREF _Toc77192672 \h </w:instrText>
+            </w:r>
+            <w:r>
+              <w:rPr>
+                <w:noProof/>
+                <w:webHidden/>
+              </w:rPr>
+            </w:r>
+            <w:r>
+              <w:rPr>
+                <w:noProof/>
+                <w:webHidden/>
+              </w:rPr>
+              <w:fldChar w:fldCharType="separate"/>
+            </w:r>
+            <w:r>
+              <w:rPr>
+                <w:noProof/>
+                <w:webHidden/>
+              </w:rPr>
+              <w:t>6</w:t>
+            </w:r>
+            <w:r>
+              <w:rPr>
+                <w:noProof/>
+                <w:webHidden/>
+              </w:rPr>
+              <w:fldChar w:fldCharType="end"/>
+            </w:r>
+          </w:hyperlink>
+        </w:p>
+        <w:p>
+          <w:pPr>
+            <w:pStyle w:val="TOC3"/>
+            <w:tabs>
+              <w:tab w:val="left" w:pos="1320"/>
+              <w:tab w:val="right" w:leader="dot" w:pos="9350"/>
+            </w:tabs>
+            <w:rPr>
+              <w:rFonts w:eastAsiaTheme="minorEastAsia"/>
+              <w:noProof/>
+            </w:rPr>
+          </w:pPr>
+          <w:hyperlink w:anchor="_Toc77192673" w:history="1">
+            <w:r>
+              <w:rPr>
+                <w:rStyle w:val="Hyperlink"/>
+                <w:noProof/>
+                <w:lang w:val="en-AU"/>
+              </w:rPr>
+              <w:t>3.3.3</w:t>
+            </w:r>
+            <w:r>
+              <w:rPr>
+                <w:rFonts w:eastAsiaTheme="minorEastAsia"/>
+                <w:noProof/>
+              </w:rPr>
+              <w:tab/>
+            </w:r>
+            <w:r>
+              <w:rPr>
+                <w:rStyle w:val="Hyperlink"/>
+                <w:noProof/>
+                <w:lang w:val="en-AU"/>
+              </w:rPr>
+              <w:t>Appointment List API:</w:t>
+            </w:r>
+            <w:r>
+              <w:rPr>
+                <w:noProof/>
+                <w:webHidden/>
+              </w:rPr>
+              <w:tab/>
+            </w:r>
+            <w:r>
+              <w:rPr>
+                <w:noProof/>
+                <w:webHidden/>
+              </w:rPr>
+              <w:fldChar w:fldCharType="begin"/>
+            </w:r>
+            <w:r>
+              <w:rPr>
+                <w:noProof/>
+                <w:webHidden/>
+              </w:rPr>
+              <w:instrText xml:space="preserve"> PAGEREF _Toc77192673 \h </w:instrText>
+            </w:r>
+            <w:r>
+              <w:rPr>
+                <w:noProof/>
+                <w:webHidden/>
+              </w:rPr>
+            </w:r>
+            <w:r>
+              <w:rPr>
+                <w:noProof/>
+                <w:webHidden/>
+              </w:rPr>
+              <w:fldChar w:fldCharType="separate"/>
+            </w:r>
+            <w:r>
+              <w:rPr>
+                <w:noProof/>
+                <w:webHidden/>
+              </w:rPr>
+              <w:t>7</w:t>
+            </w:r>
+            <w:r>
+              <w:rPr>
+                <w:noProof/>
+                <w:webHidden/>
+              </w:rPr>
+              <w:fldChar w:fldCharType="end"/>
+            </w:r>
+          </w:hyperlink>
+        </w:p>
+        <w:p>
+          <w:pPr>
+            <w:pStyle w:val="TOC3"/>
+            <w:tabs>
+              <w:tab w:val="left" w:pos="1320"/>
+              <w:tab w:val="right" w:leader="dot" w:pos="9350"/>
+            </w:tabs>
+            <w:rPr>
+              <w:rFonts w:eastAsiaTheme="minorEastAsia"/>
+              <w:noProof/>
+            </w:rPr>
+          </w:pPr>
+          <w:hyperlink w:anchor="_Toc77192674" w:history="1">
+            <w:r>
+              <w:rPr>
+                <w:rStyle w:val="Hyperlink"/>
+                <w:noProof/>
+                <w:lang w:val="en-AU"/>
+              </w:rPr>
+              <w:t>3.3.4</w:t>
+            </w:r>
+            <w:r>
+              <w:rPr>
+                <w:rFonts w:eastAsiaTheme="minorEastAsia"/>
+                <w:noProof/>
+              </w:rPr>
+              <w:tab/>
+            </w:r>
+            <w:r>
+              <w:rPr>
+                <w:rStyle w:val="Hyperlink"/>
+                <w:noProof/>
+                <w:lang w:val="en-AU"/>
+              </w:rPr>
+              <w:t>Get Appointment by Id API:</w:t>
+            </w:r>
+            <w:r>
+              <w:rPr>
+                <w:noProof/>
+                <w:webHidden/>
+              </w:rPr>
+              <w:tab/>
+            </w:r>
+            <w:r>
+              <w:rPr>
+                <w:noProof/>
+                <w:webHidden/>
+              </w:rPr>
+              <w:fldChar w:fldCharType="begin"/>
+            </w:r>
+            <w:r>
+              <w:rPr>
+                <w:noProof/>
+                <w:webHidden/>
+              </w:rPr>
+              <w:instrText xml:space="preserve"> PAGEREF _Toc77192674 \h </w:instrText>
+            </w:r>
+            <w:r>
+              <w:rPr>
+                <w:noProof/>
+                <w:webHidden/>
+              </w:rPr>
+            </w:r>
+            <w:r>
+              <w:rPr>
+                <w:noProof/>
+                <w:webHidden/>
+              </w:rPr>
+              <w:fldChar w:fldCharType="separate"/>
+            </w:r>
+            <w:r>
+              <w:rPr>
+                <w:noProof/>
+                <w:webHidden/>
+              </w:rPr>
+              <w:t>7</w:t>
+            </w:r>
+            <w:r>
+              <w:rPr>
+                <w:noProof/>
+                <w:webHidden/>
+              </w:rPr>
+              <w:fldChar w:fldCharType="end"/>
+            </w:r>
+          </w:hyperlink>
+        </w:p>
+        <w:p>
+          <w:pPr>
+            <w:pStyle w:val="TOC3"/>
+            <w:tabs>
+              <w:tab w:val="left" w:pos="1320"/>
+              <w:tab w:val="right" w:leader="dot" w:pos="9350"/>
+            </w:tabs>
+            <w:rPr>
+              <w:rFonts w:eastAsiaTheme="minorEastAsia"/>
+              <w:noProof/>
+            </w:rPr>
+          </w:pPr>
+          <w:hyperlink w:anchor="_Toc77192675" w:history="1">
+            <w:r>
+              <w:rPr>
+                <w:rStyle w:val="Hyperlink"/>
+                <w:noProof/>
+                <w:lang w:val="en-AU"/>
+              </w:rPr>
+              <w:t>3.3.5</w:t>
+            </w:r>
+            <w:r>
+              <w:rPr>
+                <w:rFonts w:eastAsiaTheme="minorEastAsia"/>
+                <w:noProof/>
+              </w:rPr>
+              <w:tab/>
+            </w:r>
+            <w:r>
+              <w:rPr>
+                <w:rStyle w:val="Hyperlink"/>
+                <w:noProof/>
+                <w:lang w:val="en-AU"/>
+              </w:rPr>
+              <w:t>Create Appointment API:</w:t>
+            </w:r>
+            <w:r>
+              <w:rPr>
+                <w:noProof/>
+                <w:webHidden/>
+              </w:rPr>
+              <w:tab/>
+            </w:r>
+            <w:r>
+              <w:rPr>
+                <w:noProof/>
+                <w:webHidden/>
+              </w:rPr>
+              <w:fldChar w:fldCharType="begin"/>
+            </w:r>
+            <w:r>
+              <w:rPr>
+                <w:noProof/>
+                <w:webHidden/>
+              </w:rPr>
+              <w:instrText xml:space="preserve"> PAGEREF _Toc77192675 \h </w:instrText>
+            </w:r>
+            <w:r>
+              <w:rPr>
+                <w:noProof/>
+                <w:webHidden/>
+              </w:rPr>
+            </w:r>
+            <w:r>
+              <w:rPr>
+                <w:noProof/>
+                <w:webHidden/>
+              </w:rPr>
+              <w:fldChar w:fldCharType="separate"/>
+            </w:r>
+            <w:r>
+              <w:rPr>
+                <w:noProof/>
+                <w:webHidden/>
+              </w:rPr>
+              <w:t>7</w:t>
+            </w:r>
+            <w:r>
+              <w:rPr>
+                <w:noProof/>
+                <w:webHidden/>
+              </w:rPr>
+              <w:fldChar w:fldCharType="end"/>
+            </w:r>
+          </w:hyperlink>
+        </w:p>
+        <w:p>
+          <w:pPr>
+            <w:pStyle w:val="TOC3"/>
+            <w:tabs>
+              <w:tab w:val="left" w:pos="1320"/>
+              <w:tab w:val="right" w:leader="dot" w:pos="9350"/>
+            </w:tabs>
+            <w:rPr>
+              <w:rFonts w:eastAsiaTheme="minorEastAsia"/>
+              <w:noProof/>
+            </w:rPr>
+          </w:pPr>
+          <w:hyperlink w:anchor="_Toc77192676" w:history="1">
+            <w:r>
+              <w:rPr>
+                <w:rStyle w:val="Hyperlink"/>
+                <w:noProof/>
+                <w:lang w:val="en-AU"/>
+              </w:rPr>
+              <w:t>3.3.6</w:t>
+            </w:r>
+            <w:r>
+              <w:rPr>
+                <w:rFonts w:eastAsiaTheme="minorEastAsia"/>
+                <w:noProof/>
+              </w:rPr>
+              <w:tab/>
+            </w:r>
+            <w:r>
+              <w:rPr>
+                <w:rStyle w:val="Hyperlink"/>
+                <w:noProof/>
+                <w:lang w:val="en-AU"/>
+              </w:rPr>
+              <w:t>Patch/Update Appointment API:</w:t>
+            </w:r>
+            <w:r>
+              <w:rPr>
+                <w:noProof/>
+                <w:webHidden/>
+              </w:rPr>
+              <w:tab/>
+            </w:r>
+            <w:r>
+              <w:rPr>
+                <w:noProof/>
+                <w:webHidden/>
+              </w:rPr>
+              <w:fldChar w:fldCharType="begin"/>
+            </w:r>
+            <w:r>
+              <w:rPr>
+                <w:noProof/>
+                <w:webHidden/>
+              </w:rPr>
+              <w:instrText xml:space="preserve"> PAGEREF _Toc77192676 \h </w:instrText>
+            </w:r>
+            <w:r>
+              <w:rPr>
+                <w:noProof/>
+                <w:webHidden/>
+              </w:rPr>
+            </w:r>
+            <w:r>
+              <w:rPr>
+                <w:noProof/>
+                <w:webHidden/>
+              </w:rPr>
+              <w:fldChar w:fldCharType="separate"/>
+            </w:r>
+            <w:r>
+              <w:rPr>
+                <w:noProof/>
+                <w:webHidden/>
+              </w:rPr>
+              <w:t>8</w:t>
+            </w:r>
+            <w:r>
+              <w:rPr>
+                <w:noProof/>
+                <w:webHidden/>
+              </w:rPr>
+              <w:fldChar w:fldCharType="end"/>
+            </w:r>
+          </w:hyperlink>
+        </w:p>
+        <w:p>
+          <w:pPr>
+            <w:pStyle w:val="TOC3"/>
+            <w:tabs>
+              <w:tab w:val="left" w:pos="1320"/>
+              <w:tab w:val="right" w:leader="dot" w:pos="9350"/>
+            </w:tabs>
+            <w:rPr>
+              <w:rFonts w:eastAsiaTheme="minorEastAsia"/>
+              <w:noProof/>
+            </w:rPr>
+          </w:pPr>
+          <w:hyperlink w:anchor="_Toc77192677" w:history="1">
+            <w:r>
+              <w:rPr>
+                <w:rStyle w:val="Hyperlink"/>
+                <w:noProof/>
+                <w:lang w:val="en-AU"/>
+              </w:rPr>
+              <w:t>3.3.7</w:t>
+            </w:r>
+            <w:r>
+              <w:rPr>
+                <w:rFonts w:eastAsiaTheme="minorEastAsia"/>
+                <w:noProof/>
+              </w:rPr>
+              <w:tab/>
+            </w:r>
+            <w:r>
+              <w:rPr>
+                <w:rStyle w:val="Hyperlink"/>
+                <w:noProof/>
+                <w:lang w:val="en-AU"/>
+              </w:rPr>
+              <w:t>Cancel Appointment API:</w:t>
+            </w:r>
+            <w:r>
+              <w:rPr>
+                <w:noProof/>
+                <w:webHidden/>
+              </w:rPr>
+              <w:tab/>
+            </w:r>
+            <w:r>
+              <w:rPr>
+                <w:noProof/>
+                <w:webHidden/>
+              </w:rPr>
+              <w:fldChar w:fldCharType="begin"/>
+            </w:r>
+            <w:r>
+              <w:rPr>
+                <w:noProof/>
+                <w:webHidden/>
+              </w:rPr>
+              <w:instrText xml:space="preserve"> PAGEREF _Toc77192677 \h </w:instrText>
+            </w:r>
+            <w:r>
+              <w:rPr>
+                <w:noProof/>
+                <w:webHidden/>
+              </w:rPr>
+            </w:r>
+            <w:r>
+              <w:rPr>
+                <w:noProof/>
+                <w:webHidden/>
+              </w:rPr>
+              <w:fldChar w:fldCharType="separate"/>
+            </w:r>
+            <w:r>
+              <w:rPr>
+                <w:noProof/>
+                <w:webHidden/>
+              </w:rPr>
+              <w:t>9</w:t>
+            </w:r>
+            <w:r>
+              <w:rPr>
+                <w:noProof/>
+                <w:webHidden/>
+              </w:rPr>
+              <w:fldChar w:fldCharType="end"/>
+            </w:r>
+          </w:hyperlink>
+        </w:p>
+        <w:p>
+          <w:pPr>
+            <w:pStyle w:val="TOC2"/>
+            <w:tabs>
+              <w:tab w:val="left" w:pos="880"/>
+              <w:tab w:val="right" w:leader="dot" w:pos="9350"/>
+            </w:tabs>
+            <w:rPr>
+              <w:rFonts w:eastAsiaTheme="minorEastAsia"/>
+              <w:noProof/>
+            </w:rPr>
+          </w:pPr>
+          <w:hyperlink w:anchor="_Toc77192678" w:history="1">
+            <w:r>
+              <w:rPr>
+                <w:rStyle w:val="Hyperlink"/>
+                <w:noProof/>
+              </w:rPr>
+              <w:t>3.4</w:t>
+            </w:r>
+            <w:r>
+              <w:rPr>
+                <w:rFonts w:eastAsiaTheme="minorEastAsia"/>
+                <w:noProof/>
+              </w:rPr>
+              <w:tab/>
+            </w:r>
+            <w:r>
+              <w:rPr>
+                <w:rStyle w:val="Hyperlink"/>
+                <w:noProof/>
+              </w:rPr>
+              <w:t>Email Service</w:t>
+            </w:r>
+            <w:r>
+              <w:rPr>
+                <w:noProof/>
+                <w:webHidden/>
+              </w:rPr>
+              <w:tab/>
+            </w:r>
+            <w:r>
+              <w:rPr>
+                <w:noProof/>
+                <w:webHidden/>
+              </w:rPr>
+              <w:fldChar w:fldCharType="begin"/>
+            </w:r>
+            <w:r>
+              <w:rPr>
+                <w:noProof/>
+                <w:webHidden/>
+              </w:rPr>
+              <w:instrText xml:space="preserve"> PAGEREF _Toc77192678 \h </w:instrText>
+            </w:r>
+            <w:r>
+              <w:rPr>
+                <w:noProof/>
+                <w:webHidden/>
+              </w:rPr>
+            </w:r>
+            <w:r>
+              <w:rPr>
+                <w:noProof/>
+                <w:webHidden/>
+              </w:rPr>
+              <w:fldChar w:fldCharType="separate"/>
+            </w:r>
+            <w:r>
+              <w:rPr>
+                <w:noProof/>
+                <w:webHidden/>
+              </w:rPr>
+              <w:t>10</w:t>
             </w:r>
             <w:r>
               <w:rPr>
@@ -576,14 +1730,14 @@
               <w:noProof/>
             </w:rPr>
           </w:pPr>
-          <w:hyperlink w:anchor="_Toc77185249" w:history="1">
+          <w:hyperlink w:anchor="_Toc77192679" w:history="1">
             <w:r>
               <w:rPr>
                 <w:rStyle w:val="Hyperlink"/>
                 <w:noProof/>
                 <w:lang w:val="en-AU"/>
               </w:rPr>
-              <w:t>2.</w:t>
+              <w:t>4.</w:t>
             </w:r>
             <w:r>
               <w:rPr>
@@ -596,9 +1750,8 @@
               <w:rPr>
                 <w:rStyle w:val="Hyperlink"/>
                 <w:noProof/>
-                <w:lang w:val="en-AU"/>
-              </w:rPr>
-              <w:t>Overview</w:t>
+              </w:rPr>
+              <w:t>cocus-appointment-booking-client details</w:t>
             </w:r>
             <w:r>
               <w:rPr>
@@ -619,7 +1772,7 @@
                 <w:noProof/>
                 <w:webHidden/>
               </w:rPr>
-              <w:instrText xml:space="preserve"> PAGEREF _Toc77185249 \h </w:instrText>
+              <w:instrText xml:space="preserve"> PAGEREF _Toc77192679 \h </w:instrText>
             </w:r>
             <w:r>
               <w:rPr>
@@ -639,7 +1792,343 @@
                 <w:noProof/>
                 <w:webHidden/>
               </w:rPr>
-              <w:t>4</w:t>
+              <w:t>11</w:t>
+            </w:r>
+            <w:r>
+              <w:rPr>
+                <w:noProof/>
+                <w:webHidden/>
+              </w:rPr>
+              <w:fldChar w:fldCharType="end"/>
+            </w:r>
+          </w:hyperlink>
+        </w:p>
+        <w:p>
+          <w:pPr>
+            <w:pStyle w:val="TOC2"/>
+            <w:tabs>
+              <w:tab w:val="left" w:pos="880"/>
+              <w:tab w:val="right" w:leader="dot" w:pos="9350"/>
+            </w:tabs>
+            <w:rPr>
+              <w:rFonts w:eastAsiaTheme="minorEastAsia"/>
+              <w:noProof/>
+            </w:rPr>
+          </w:pPr>
+          <w:hyperlink w:anchor="_Toc77192680" w:history="1">
+            <w:r>
+              <w:rPr>
+                <w:rStyle w:val="Hyperlink"/>
+                <w:noProof/>
+              </w:rPr>
+              <w:t>4.1</w:t>
+            </w:r>
+            <w:r>
+              <w:rPr>
+                <w:rFonts w:eastAsiaTheme="minorEastAsia"/>
+                <w:noProof/>
+              </w:rPr>
+              <w:tab/>
+            </w:r>
+            <w:r>
+              <w:rPr>
+                <w:rStyle w:val="Hyperlink"/>
+                <w:noProof/>
+              </w:rPr>
+              <w:t>Sign-in (home) Template</w:t>
+            </w:r>
+            <w:r>
+              <w:rPr>
+                <w:noProof/>
+                <w:webHidden/>
+              </w:rPr>
+              <w:tab/>
+            </w:r>
+            <w:r>
+              <w:rPr>
+                <w:noProof/>
+                <w:webHidden/>
+              </w:rPr>
+              <w:fldChar w:fldCharType="begin"/>
+            </w:r>
+            <w:r>
+              <w:rPr>
+                <w:noProof/>
+                <w:webHidden/>
+              </w:rPr>
+              <w:instrText xml:space="preserve"> PAGEREF _Toc77192680 \h </w:instrText>
+            </w:r>
+            <w:r>
+              <w:rPr>
+                <w:noProof/>
+                <w:webHidden/>
+              </w:rPr>
+            </w:r>
+            <w:r>
+              <w:rPr>
+                <w:noProof/>
+                <w:webHidden/>
+              </w:rPr>
+              <w:fldChar w:fldCharType="separate"/>
+            </w:r>
+            <w:r>
+              <w:rPr>
+                <w:noProof/>
+                <w:webHidden/>
+              </w:rPr>
+              <w:t>11</w:t>
+            </w:r>
+            <w:r>
+              <w:rPr>
+                <w:noProof/>
+                <w:webHidden/>
+              </w:rPr>
+              <w:fldChar w:fldCharType="end"/>
+            </w:r>
+          </w:hyperlink>
+        </w:p>
+        <w:p>
+          <w:pPr>
+            <w:pStyle w:val="TOC2"/>
+            <w:tabs>
+              <w:tab w:val="left" w:pos="880"/>
+              <w:tab w:val="right" w:leader="dot" w:pos="9350"/>
+            </w:tabs>
+            <w:rPr>
+              <w:rFonts w:eastAsiaTheme="minorEastAsia"/>
+              <w:noProof/>
+            </w:rPr>
+          </w:pPr>
+          <w:hyperlink w:anchor="_Toc77192681" w:history="1">
+            <w:r>
+              <w:rPr>
+                <w:rStyle w:val="Hyperlink"/>
+                <w:noProof/>
+              </w:rPr>
+              <w:t>4.2</w:t>
+            </w:r>
+            <w:r>
+              <w:rPr>
+                <w:rFonts w:eastAsiaTheme="minorEastAsia"/>
+                <w:noProof/>
+              </w:rPr>
+              <w:tab/>
+            </w:r>
+            <w:r>
+              <w:rPr>
+                <w:rStyle w:val="Hyperlink"/>
+                <w:noProof/>
+              </w:rPr>
+              <w:t>List Appointment Template</w:t>
+            </w:r>
+            <w:r>
+              <w:rPr>
+                <w:noProof/>
+                <w:webHidden/>
+              </w:rPr>
+              <w:tab/>
+            </w:r>
+            <w:r>
+              <w:rPr>
+                <w:noProof/>
+                <w:webHidden/>
+              </w:rPr>
+              <w:fldChar w:fldCharType="begin"/>
+            </w:r>
+            <w:r>
+              <w:rPr>
+                <w:noProof/>
+                <w:webHidden/>
+              </w:rPr>
+              <w:instrText xml:space="preserve"> PAGEREF _Toc77192681 \h </w:instrText>
+            </w:r>
+            <w:r>
+              <w:rPr>
+                <w:noProof/>
+                <w:webHidden/>
+              </w:rPr>
+            </w:r>
+            <w:r>
+              <w:rPr>
+                <w:noProof/>
+                <w:webHidden/>
+              </w:rPr>
+              <w:fldChar w:fldCharType="separate"/>
+            </w:r>
+            <w:r>
+              <w:rPr>
+                <w:noProof/>
+                <w:webHidden/>
+              </w:rPr>
+              <w:t>12</w:t>
+            </w:r>
+            <w:r>
+              <w:rPr>
+                <w:noProof/>
+                <w:webHidden/>
+              </w:rPr>
+              <w:fldChar w:fldCharType="end"/>
+            </w:r>
+          </w:hyperlink>
+        </w:p>
+        <w:p>
+          <w:pPr>
+            <w:pStyle w:val="TOC2"/>
+            <w:tabs>
+              <w:tab w:val="left" w:pos="880"/>
+              <w:tab w:val="right" w:leader="dot" w:pos="9350"/>
+            </w:tabs>
+            <w:rPr>
+              <w:rFonts w:eastAsiaTheme="minorEastAsia"/>
+              <w:noProof/>
+            </w:rPr>
+          </w:pPr>
+          <w:hyperlink w:anchor="_Toc77192682" w:history="1">
+            <w:r>
+              <w:rPr>
+                <w:rStyle w:val="Hyperlink"/>
+                <w:noProof/>
+              </w:rPr>
+              <w:t>4.3</w:t>
+            </w:r>
+            <w:r>
+              <w:rPr>
+                <w:rFonts w:eastAsiaTheme="minorEastAsia"/>
+                <w:noProof/>
+              </w:rPr>
+              <w:tab/>
+            </w:r>
+            <w:r>
+              <w:rPr>
+                <w:rStyle w:val="Hyperlink"/>
+                <w:noProof/>
+              </w:rPr>
+              <w:t>Create/Reschedule Appointment Template</w:t>
+            </w:r>
+            <w:r>
+              <w:rPr>
+                <w:noProof/>
+                <w:webHidden/>
+              </w:rPr>
+              <w:tab/>
+            </w:r>
+            <w:r>
+              <w:rPr>
+                <w:noProof/>
+                <w:webHidden/>
+              </w:rPr>
+              <w:fldChar w:fldCharType="begin"/>
+            </w:r>
+            <w:r>
+              <w:rPr>
+                <w:noProof/>
+                <w:webHidden/>
+              </w:rPr>
+              <w:instrText xml:space="preserve"> PAGEREF _Toc77192682 \h </w:instrText>
+            </w:r>
+            <w:r>
+              <w:rPr>
+                <w:noProof/>
+                <w:webHidden/>
+              </w:rPr>
+            </w:r>
+            <w:r>
+              <w:rPr>
+                <w:noProof/>
+                <w:webHidden/>
+              </w:rPr>
+              <w:fldChar w:fldCharType="separate"/>
+            </w:r>
+            <w:r>
+              <w:rPr>
+                <w:noProof/>
+                <w:webHidden/>
+              </w:rPr>
+              <w:t>14</w:t>
+            </w:r>
+            <w:r>
+              <w:rPr>
+                <w:noProof/>
+                <w:webHidden/>
+              </w:rPr>
+              <w:fldChar w:fldCharType="end"/>
+            </w:r>
+          </w:hyperlink>
+        </w:p>
+        <w:p>
+          <w:pPr>
+            <w:pStyle w:val="TOC2"/>
+            <w:tabs>
+              <w:tab w:val="left" w:pos="880"/>
+              <w:tab w:val="right" w:leader="dot" w:pos="9350"/>
+            </w:tabs>
+            <w:rPr>
+              <w:rFonts w:eastAsiaTheme="minorEastAsia"/>
+              <w:noProof/>
+            </w:rPr>
+          </w:pPr>
+          <w:hyperlink w:anchor="_Toc77192683" w:history="1">
+            <w:r>
+              <w:rPr>
+                <w:rStyle w:val="Hyperlink"/>
+                <w:noProof/>
+              </w:rPr>
+              <w:t>4.4</w:t>
+            </w:r>
+            <w:r>
+              <w:rPr>
+                <w:rFonts w:eastAsiaTheme="minorEastAsia"/>
+                <w:noProof/>
+              </w:rPr>
+              <w:tab/>
+            </w:r>
+            <w:r>
+              <w:rPr>
+                <w:rStyle w:val="Hyperlink"/>
+                <w:noProof/>
+              </w:rPr>
+              <w:t>Calendar Template</w:t>
+            </w:r>
+            <w:r>
+              <w:rPr>
+                <w:noProof/>
+                <w:webHidden/>
+              </w:rPr>
+              <w:tab/>
+            </w:r>
+            <w:r>
+              <w:rPr>
+                <w:noProof/>
+                <w:webHidden/>
+              </w:rPr>
+              <w:fldChar w:fldCharType="begin"/>
+            </w:r>
+            <w:r>
+              <w:rPr>
+                <w:noProof/>
+                <w:webHidden/>
+              </w:rPr>
+              <w:instrText xml:space="preserve"> PAGEREF _Toc77192683 \h </w:instrText>
+            </w:r>
+            <w:r>
+              <w:rPr>
+                <w:noProof/>
+                <w:webHidden/>
+              </w:rPr>
+            </w:r>
+            <w:r>
+              <w:rPr>
+                <w:noProof/>
+                <w:webHidden/>
+              </w:rPr>
+              <w:fldChar w:fldCharType="separate"/>
+            </w:r>
+            <w:r>
+              <w:rPr>
+                <w:noProof/>
+                <w:webHidden/>
+              </w:rPr>
+              <w:t>15</w:t>
             </w:r>
             <w:r>
               <w:rPr>
@@ -662,14 +2151,14 @@
               <w:noProof/>
             </w:rPr>
           </w:pPr>
-          <w:hyperlink w:anchor="_Toc77185250" w:history="1">
+          <w:hyperlink w:anchor="_Toc77192684" w:history="1">
             <w:r>
               <w:rPr>
                 <w:rStyle w:val="Hyperlink"/>
                 <w:noProof/>
                 <w:lang w:val="en-AU"/>
               </w:rPr>
-              <w:t>3.</w:t>
+              <w:t>5.</w:t>
             </w:r>
             <w:r>
               <w:rPr>
@@ -683,7 +2172,7 @@
                 <w:rStyle w:val="Hyperlink"/>
                 <w:noProof/>
               </w:rPr>
-              <w:t>cocus-appointment-booking-api-server details</w:t>
+              <w:t>Logs</w:t>
             </w:r>
             <w:r>
               <w:rPr>
@@ -704,7 +2193,7 @@
                 <w:noProof/>
                 <w:webHidden/>
               </w:rPr>
-              <w:instrText xml:space="preserve"> PAGEREF _Toc77185250 \h </w:instrText>
+              <w:instrText xml:space="preserve"> PAGEREF _Toc77192684 \h </w:instrText>
             </w:r>
             <w:r>
               <w:rPr>
@@ -724,1366 +2213,7 @@
                 <w:noProof/>
                 <w:webHidden/>
               </w:rPr>
-              <w:t>5</w:t>
-            </w:r>
-            <w:r>
-              <w:rPr>
-                <w:noProof/>
-                <w:webHidden/>
-              </w:rPr>
-              <w:fldChar w:fldCharType="end"/>
-            </w:r>
-          </w:hyperlink>
-        </w:p>
-        <w:p>
-          <w:pPr>
-            <w:pStyle w:val="TOC2"/>
-            <w:tabs>
-              <w:tab w:val="left" w:pos="880"/>
-              <w:tab w:val="right" w:leader="dot" w:pos="9350"/>
-            </w:tabs>
-            <w:rPr>
-              <w:rFonts w:eastAsiaTheme="minorEastAsia"/>
-              <w:noProof/>
-            </w:rPr>
-          </w:pPr>
-          <w:hyperlink w:anchor="_Toc77185251" w:history="1">
-            <w:r>
-              <w:rPr>
-                <w:rStyle w:val="Hyperlink"/>
-                <w:noProof/>
-              </w:rPr>
-              <w:t>3.1</w:t>
-            </w:r>
-            <w:r>
-              <w:rPr>
-                <w:rFonts w:eastAsiaTheme="minorEastAsia"/>
-                <w:noProof/>
-              </w:rPr>
-              <w:tab/>
-            </w:r>
-            <w:r>
-              <w:rPr>
-                <w:rStyle w:val="Hyperlink"/>
-                <w:noProof/>
-              </w:rPr>
-              <w:t>config/default.json</w:t>
-            </w:r>
-            <w:r>
-              <w:rPr>
-                <w:noProof/>
-                <w:webHidden/>
-              </w:rPr>
-              <w:tab/>
-            </w:r>
-            <w:r>
-              <w:rPr>
-                <w:noProof/>
-                <w:webHidden/>
-              </w:rPr>
-              <w:fldChar w:fldCharType="begin"/>
-            </w:r>
-            <w:r>
-              <w:rPr>
-                <w:noProof/>
-                <w:webHidden/>
-              </w:rPr>
-              <w:instrText xml:space="preserve"> PAGEREF _Toc77185251 \h </w:instrText>
-            </w:r>
-            <w:r>
-              <w:rPr>
-                <w:noProof/>
-                <w:webHidden/>
-              </w:rPr>
-            </w:r>
-            <w:r>
-              <w:rPr>
-                <w:noProof/>
-                <w:webHidden/>
-              </w:rPr>
-              <w:fldChar w:fldCharType="separate"/>
-            </w:r>
-            <w:r>
-              <w:rPr>
-                <w:noProof/>
-                <w:webHidden/>
-              </w:rPr>
-              <w:t>5</w:t>
-            </w:r>
-            <w:r>
-              <w:rPr>
-                <w:noProof/>
-                <w:webHidden/>
-              </w:rPr>
-              <w:fldChar w:fldCharType="end"/>
-            </w:r>
-          </w:hyperlink>
-        </w:p>
-        <w:p>
-          <w:pPr>
-            <w:pStyle w:val="TOC2"/>
-            <w:tabs>
-              <w:tab w:val="left" w:pos="880"/>
-              <w:tab w:val="right" w:leader="dot" w:pos="9350"/>
-            </w:tabs>
-            <w:rPr>
-              <w:rFonts w:eastAsiaTheme="minorEastAsia"/>
-              <w:noProof/>
-            </w:rPr>
-          </w:pPr>
-          <w:hyperlink w:anchor="_Toc77185252" w:history="1">
-            <w:r>
-              <w:rPr>
-                <w:rStyle w:val="Hyperlink"/>
-                <w:noProof/>
-              </w:rPr>
-              <w:t>3.2</w:t>
-            </w:r>
-            <w:r>
-              <w:rPr>
-                <w:rFonts w:eastAsiaTheme="minorEastAsia"/>
-                <w:noProof/>
-              </w:rPr>
-              <w:tab/>
-            </w:r>
-            <w:r>
-              <w:rPr>
-                <w:rStyle w:val="Hyperlink"/>
-                <w:noProof/>
-              </w:rPr>
-              <w:t>Mongo Database schema model for Appointment</w:t>
-            </w:r>
-            <w:r>
-              <w:rPr>
-                <w:noProof/>
-                <w:webHidden/>
-              </w:rPr>
-              <w:tab/>
-            </w:r>
-            <w:r>
-              <w:rPr>
-                <w:noProof/>
-                <w:webHidden/>
-              </w:rPr>
-              <w:fldChar w:fldCharType="begin"/>
-            </w:r>
-            <w:r>
-              <w:rPr>
-                <w:noProof/>
-                <w:webHidden/>
-              </w:rPr>
-              <w:instrText xml:space="preserve"> PAGEREF _Toc77185252 \h </w:instrText>
-            </w:r>
-            <w:r>
-              <w:rPr>
-                <w:noProof/>
-                <w:webHidden/>
-              </w:rPr>
-            </w:r>
-            <w:r>
-              <w:rPr>
-                <w:noProof/>
-                <w:webHidden/>
-              </w:rPr>
-              <w:fldChar w:fldCharType="separate"/>
-            </w:r>
-            <w:r>
-              <w:rPr>
-                <w:noProof/>
-                <w:webHidden/>
-              </w:rPr>
-              <w:t>5</w:t>
-            </w:r>
-            <w:r>
-              <w:rPr>
-                <w:noProof/>
-                <w:webHidden/>
-              </w:rPr>
-              <w:fldChar w:fldCharType="end"/>
-            </w:r>
-          </w:hyperlink>
-        </w:p>
-        <w:p>
-          <w:pPr>
-            <w:pStyle w:val="TOC2"/>
-            <w:tabs>
-              <w:tab w:val="left" w:pos="880"/>
-              <w:tab w:val="right" w:leader="dot" w:pos="9350"/>
-            </w:tabs>
-            <w:rPr>
-              <w:rFonts w:eastAsiaTheme="minorEastAsia"/>
-              <w:noProof/>
-            </w:rPr>
-          </w:pPr>
-          <w:hyperlink w:anchor="_Toc77185253" w:history="1">
-            <w:r>
-              <w:rPr>
-                <w:rStyle w:val="Hyperlink"/>
-                <w:noProof/>
-              </w:rPr>
-              <w:t>3.3</w:t>
-            </w:r>
-            <w:r>
-              <w:rPr>
-                <w:rFonts w:eastAsiaTheme="minorEastAsia"/>
-                <w:noProof/>
-              </w:rPr>
-              <w:tab/>
-            </w:r>
-            <w:r>
-              <w:rPr>
-                <w:rStyle w:val="Hyperlink"/>
-                <w:noProof/>
-              </w:rPr>
-              <w:t>Exposed REST APIs</w:t>
-            </w:r>
-            <w:r>
-              <w:rPr>
-                <w:noProof/>
-                <w:webHidden/>
-              </w:rPr>
-              <w:tab/>
-            </w:r>
-            <w:r>
-              <w:rPr>
-                <w:noProof/>
-                <w:webHidden/>
-              </w:rPr>
-              <w:fldChar w:fldCharType="begin"/>
-            </w:r>
-            <w:r>
-              <w:rPr>
-                <w:noProof/>
-                <w:webHidden/>
-              </w:rPr>
-              <w:instrText xml:space="preserve"> PAGEREF _Toc77185253 \h </w:instrText>
-            </w:r>
-            <w:r>
-              <w:rPr>
-                <w:noProof/>
-                <w:webHidden/>
-              </w:rPr>
-            </w:r>
-            <w:r>
-              <w:rPr>
-                <w:noProof/>
-                <w:webHidden/>
-              </w:rPr>
-              <w:fldChar w:fldCharType="separate"/>
-            </w:r>
-            <w:r>
-              <w:rPr>
-                <w:noProof/>
-                <w:webHidden/>
-              </w:rPr>
-              <w:t>5</w:t>
-            </w:r>
-            <w:r>
-              <w:rPr>
-                <w:noProof/>
-                <w:webHidden/>
-              </w:rPr>
-              <w:fldChar w:fldCharType="end"/>
-            </w:r>
-          </w:hyperlink>
-        </w:p>
-        <w:p>
-          <w:pPr>
-            <w:pStyle w:val="TOC3"/>
-            <w:tabs>
-              <w:tab w:val="left" w:pos="1320"/>
-              <w:tab w:val="right" w:leader="dot" w:pos="9350"/>
-            </w:tabs>
-            <w:rPr>
-              <w:rFonts w:eastAsiaTheme="minorEastAsia"/>
-              <w:noProof/>
-            </w:rPr>
-          </w:pPr>
-          <w:hyperlink w:anchor="_Toc77185254" w:history="1">
-            <w:r>
-              <w:rPr>
-                <w:rStyle w:val="Hyperlink"/>
-                <w:noProof/>
-                <w:lang w:val="en-AU"/>
-              </w:rPr>
-              <w:t>3.3.1</w:t>
-            </w:r>
-            <w:r>
-              <w:rPr>
-                <w:rFonts w:eastAsiaTheme="minorEastAsia"/>
-                <w:noProof/>
-              </w:rPr>
-              <w:tab/>
-            </w:r>
-            <w:r>
-              <w:rPr>
-                <w:rStyle w:val="Hyperlink"/>
-                <w:noProof/>
-                <w:lang w:val="en-AU"/>
-              </w:rPr>
-              <w:t>Authentication API:</w:t>
-            </w:r>
-            <w:r>
-              <w:rPr>
-                <w:noProof/>
-                <w:webHidden/>
-              </w:rPr>
-              <w:tab/>
-            </w:r>
-            <w:r>
-              <w:rPr>
-                <w:noProof/>
-                <w:webHidden/>
-              </w:rPr>
-              <w:fldChar w:fldCharType="begin"/>
-            </w:r>
-            <w:r>
-              <w:rPr>
-                <w:noProof/>
-                <w:webHidden/>
-              </w:rPr>
-              <w:instrText xml:space="preserve"> PAGEREF _Toc77185254 \h </w:instrText>
-            </w:r>
-            <w:r>
-              <w:rPr>
-                <w:noProof/>
-                <w:webHidden/>
-              </w:rPr>
-            </w:r>
-            <w:r>
-              <w:rPr>
-                <w:noProof/>
-                <w:webHidden/>
-              </w:rPr>
-              <w:fldChar w:fldCharType="separate"/>
-            </w:r>
-            <w:r>
-              <w:rPr>
-                <w:noProof/>
-                <w:webHidden/>
-              </w:rPr>
-              <w:t>6</w:t>
-            </w:r>
-            <w:r>
-              <w:rPr>
-                <w:noProof/>
-                <w:webHidden/>
-              </w:rPr>
-              <w:fldChar w:fldCharType="end"/>
-            </w:r>
-          </w:hyperlink>
-        </w:p>
-        <w:p>
-          <w:pPr>
-            <w:pStyle w:val="TOC3"/>
-            <w:tabs>
-              <w:tab w:val="left" w:pos="1320"/>
-              <w:tab w:val="right" w:leader="dot" w:pos="9350"/>
-            </w:tabs>
-            <w:rPr>
-              <w:rFonts w:eastAsiaTheme="minorEastAsia"/>
-              <w:noProof/>
-            </w:rPr>
-          </w:pPr>
-          <w:hyperlink w:anchor="_Toc77185255" w:history="1">
-            <w:r>
-              <w:rPr>
-                <w:rStyle w:val="Hyperlink"/>
-                <w:noProof/>
-                <w:lang w:val="en-AU"/>
-              </w:rPr>
-              <w:t>3.3.2</w:t>
-            </w:r>
-            <w:r>
-              <w:rPr>
-                <w:rFonts w:eastAsiaTheme="minorEastAsia"/>
-                <w:noProof/>
-              </w:rPr>
-              <w:tab/>
-            </w:r>
-            <w:r>
-              <w:rPr>
-                <w:rStyle w:val="Hyperlink"/>
-                <w:noProof/>
-                <w:lang w:val="en-AU"/>
-              </w:rPr>
-              <w:t>Generate Password API:</w:t>
-            </w:r>
-            <w:r>
-              <w:rPr>
-                <w:noProof/>
-                <w:webHidden/>
-              </w:rPr>
-              <w:tab/>
-            </w:r>
-            <w:r>
-              <w:rPr>
-                <w:noProof/>
-                <w:webHidden/>
-              </w:rPr>
-              <w:fldChar w:fldCharType="begin"/>
-            </w:r>
-            <w:r>
-              <w:rPr>
-                <w:noProof/>
-                <w:webHidden/>
-              </w:rPr>
-              <w:instrText xml:space="preserve"> PAGEREF _Toc77185255 \h </w:instrText>
-            </w:r>
-            <w:r>
-              <w:rPr>
-                <w:noProof/>
-                <w:webHidden/>
-              </w:rPr>
-            </w:r>
-            <w:r>
-              <w:rPr>
-                <w:noProof/>
-                <w:webHidden/>
-              </w:rPr>
-              <w:fldChar w:fldCharType="separate"/>
-            </w:r>
-            <w:r>
-              <w:rPr>
-                <w:noProof/>
-                <w:webHidden/>
-              </w:rPr>
-              <w:t>6</w:t>
-            </w:r>
-            <w:r>
-              <w:rPr>
-                <w:noProof/>
-                <w:webHidden/>
-              </w:rPr>
-              <w:fldChar w:fldCharType="end"/>
-            </w:r>
-          </w:hyperlink>
-        </w:p>
-        <w:p>
-          <w:pPr>
-            <w:pStyle w:val="TOC3"/>
-            <w:tabs>
-              <w:tab w:val="left" w:pos="1320"/>
-              <w:tab w:val="right" w:leader="dot" w:pos="9350"/>
-            </w:tabs>
-            <w:rPr>
-              <w:rFonts w:eastAsiaTheme="minorEastAsia"/>
-              <w:noProof/>
-            </w:rPr>
-          </w:pPr>
-          <w:hyperlink w:anchor="_Toc77185256" w:history="1">
-            <w:r>
-              <w:rPr>
-                <w:rStyle w:val="Hyperlink"/>
-                <w:noProof/>
-                <w:lang w:val="en-AU"/>
-              </w:rPr>
-              <w:t>3.3.3</w:t>
-            </w:r>
-            <w:r>
-              <w:rPr>
-                <w:rFonts w:eastAsiaTheme="minorEastAsia"/>
-                <w:noProof/>
-              </w:rPr>
-              <w:tab/>
-            </w:r>
-            <w:r>
-              <w:rPr>
-                <w:rStyle w:val="Hyperlink"/>
-                <w:noProof/>
-                <w:lang w:val="en-AU"/>
-              </w:rPr>
-              <w:t>Appointment List API:</w:t>
-            </w:r>
-            <w:r>
-              <w:rPr>
-                <w:noProof/>
-                <w:webHidden/>
-              </w:rPr>
-              <w:tab/>
-            </w:r>
-            <w:r>
-              <w:rPr>
-                <w:noProof/>
-                <w:webHidden/>
-              </w:rPr>
-              <w:fldChar w:fldCharType="begin"/>
-            </w:r>
-            <w:r>
-              <w:rPr>
-                <w:noProof/>
-                <w:webHidden/>
-              </w:rPr>
-              <w:instrText xml:space="preserve"> PAGEREF _Toc77185256 \h </w:instrText>
-            </w:r>
-            <w:r>
-              <w:rPr>
-                <w:noProof/>
-                <w:webHidden/>
-              </w:rPr>
-            </w:r>
-            <w:r>
-              <w:rPr>
-                <w:noProof/>
-                <w:webHidden/>
-              </w:rPr>
-              <w:fldChar w:fldCharType="separate"/>
-            </w:r>
-            <w:r>
-              <w:rPr>
-                <w:noProof/>
-                <w:webHidden/>
-              </w:rPr>
-              <w:t>7</w:t>
-            </w:r>
-            <w:r>
-              <w:rPr>
-                <w:noProof/>
-                <w:webHidden/>
-              </w:rPr>
-              <w:fldChar w:fldCharType="end"/>
-            </w:r>
-          </w:hyperlink>
-        </w:p>
-        <w:p>
-          <w:pPr>
-            <w:pStyle w:val="TOC3"/>
-            <w:tabs>
-              <w:tab w:val="left" w:pos="1320"/>
-              <w:tab w:val="right" w:leader="dot" w:pos="9350"/>
-            </w:tabs>
-            <w:rPr>
-              <w:rFonts w:eastAsiaTheme="minorEastAsia"/>
-              <w:noProof/>
-            </w:rPr>
-          </w:pPr>
-          <w:hyperlink w:anchor="_Toc77185257" w:history="1">
-            <w:r>
-              <w:rPr>
-                <w:rStyle w:val="Hyperlink"/>
-                <w:noProof/>
-                <w:lang w:val="en-AU"/>
-              </w:rPr>
-              <w:t>3.3.4</w:t>
-            </w:r>
-            <w:r>
-              <w:rPr>
-                <w:rFonts w:eastAsiaTheme="minorEastAsia"/>
-                <w:noProof/>
-              </w:rPr>
-              <w:tab/>
-            </w:r>
-            <w:r>
-              <w:rPr>
-                <w:rStyle w:val="Hyperlink"/>
-                <w:noProof/>
-                <w:lang w:val="en-AU"/>
-              </w:rPr>
-              <w:t>Get Appointment by Id API:</w:t>
-            </w:r>
-            <w:r>
-              <w:rPr>
-                <w:noProof/>
-                <w:webHidden/>
-              </w:rPr>
-              <w:tab/>
-            </w:r>
-            <w:r>
-              <w:rPr>
-                <w:noProof/>
-                <w:webHidden/>
-              </w:rPr>
-              <w:fldChar w:fldCharType="begin"/>
-            </w:r>
-            <w:r>
-              <w:rPr>
-                <w:noProof/>
-                <w:webHidden/>
-              </w:rPr>
-              <w:instrText xml:space="preserve"> PAGEREF _Toc77185257 \h </w:instrText>
-            </w:r>
-            <w:r>
-              <w:rPr>
-                <w:noProof/>
-                <w:webHidden/>
-              </w:rPr>
-            </w:r>
-            <w:r>
-              <w:rPr>
-                <w:noProof/>
-                <w:webHidden/>
-              </w:rPr>
-              <w:fldChar w:fldCharType="separate"/>
-            </w:r>
-            <w:r>
-              <w:rPr>
-                <w:noProof/>
-                <w:webHidden/>
-              </w:rPr>
-              <w:t>7</w:t>
-            </w:r>
-            <w:r>
-              <w:rPr>
-                <w:noProof/>
-                <w:webHidden/>
-              </w:rPr>
-              <w:fldChar w:fldCharType="end"/>
-            </w:r>
-          </w:hyperlink>
-        </w:p>
-        <w:p>
-          <w:pPr>
-            <w:pStyle w:val="TOC3"/>
-            <w:tabs>
-              <w:tab w:val="left" w:pos="1320"/>
-              <w:tab w:val="right" w:leader="dot" w:pos="9350"/>
-            </w:tabs>
-            <w:rPr>
-              <w:rFonts w:eastAsiaTheme="minorEastAsia"/>
-              <w:noProof/>
-            </w:rPr>
-          </w:pPr>
-          <w:hyperlink w:anchor="_Toc77185258" w:history="1">
-            <w:r>
-              <w:rPr>
-                <w:rStyle w:val="Hyperlink"/>
-                <w:noProof/>
-                <w:lang w:val="en-AU"/>
-              </w:rPr>
-              <w:t>3.3.5</w:t>
-            </w:r>
-            <w:r>
-              <w:rPr>
-                <w:rFonts w:eastAsiaTheme="minorEastAsia"/>
-                <w:noProof/>
-              </w:rPr>
-              <w:tab/>
-            </w:r>
-            <w:r>
-              <w:rPr>
-                <w:rStyle w:val="Hyperlink"/>
-                <w:noProof/>
-                <w:lang w:val="en-AU"/>
-              </w:rPr>
-              <w:t>Create Appointment API:</w:t>
-            </w:r>
-            <w:r>
-              <w:rPr>
-                <w:noProof/>
-                <w:webHidden/>
-              </w:rPr>
-              <w:tab/>
-            </w:r>
-            <w:r>
-              <w:rPr>
-                <w:noProof/>
-                <w:webHidden/>
-              </w:rPr>
-              <w:fldChar w:fldCharType="begin"/>
-            </w:r>
-            <w:r>
-              <w:rPr>
-                <w:noProof/>
-                <w:webHidden/>
-              </w:rPr>
-              <w:instrText xml:space="preserve"> PAGEREF _Toc77185258 \h </w:instrText>
-            </w:r>
-            <w:r>
-              <w:rPr>
-                <w:noProof/>
-                <w:webHidden/>
-              </w:rPr>
-            </w:r>
-            <w:r>
-              <w:rPr>
-                <w:noProof/>
-                <w:webHidden/>
-              </w:rPr>
-              <w:fldChar w:fldCharType="separate"/>
-            </w:r>
-            <w:r>
-              <w:rPr>
-                <w:noProof/>
-                <w:webHidden/>
-              </w:rPr>
-              <w:t>7</w:t>
-            </w:r>
-            <w:r>
-              <w:rPr>
-                <w:noProof/>
-                <w:webHidden/>
-              </w:rPr>
-              <w:fldChar w:fldCharType="end"/>
-            </w:r>
-          </w:hyperlink>
-        </w:p>
-        <w:p>
-          <w:pPr>
-            <w:pStyle w:val="TOC3"/>
-            <w:tabs>
-              <w:tab w:val="left" w:pos="1320"/>
-              <w:tab w:val="right" w:leader="dot" w:pos="9350"/>
-            </w:tabs>
-            <w:rPr>
-              <w:rFonts w:eastAsiaTheme="minorEastAsia"/>
-              <w:noProof/>
-            </w:rPr>
-          </w:pPr>
-          <w:hyperlink w:anchor="_Toc77185259" w:history="1">
-            <w:r>
-              <w:rPr>
-                <w:rStyle w:val="Hyperlink"/>
-                <w:noProof/>
-                <w:lang w:val="en-AU"/>
-              </w:rPr>
-              <w:t>3.3.6</w:t>
-            </w:r>
-            <w:r>
-              <w:rPr>
-                <w:rFonts w:eastAsiaTheme="minorEastAsia"/>
-                <w:noProof/>
-              </w:rPr>
-              <w:tab/>
-            </w:r>
-            <w:r>
-              <w:rPr>
-                <w:rStyle w:val="Hyperlink"/>
-                <w:noProof/>
-                <w:lang w:val="en-AU"/>
-              </w:rPr>
-              <w:t>Patch/Update Appointment API:</w:t>
-            </w:r>
-            <w:r>
-              <w:rPr>
-                <w:noProof/>
-                <w:webHidden/>
-              </w:rPr>
-              <w:tab/>
-            </w:r>
-            <w:r>
-              <w:rPr>
-                <w:noProof/>
-                <w:webHidden/>
-              </w:rPr>
-              <w:fldChar w:fldCharType="begin"/>
-            </w:r>
-            <w:r>
-              <w:rPr>
-                <w:noProof/>
-                <w:webHidden/>
-              </w:rPr>
-              <w:instrText xml:space="preserve"> PAGEREF _Toc77185259 \h </w:instrText>
-            </w:r>
-            <w:r>
-              <w:rPr>
-                <w:noProof/>
-                <w:webHidden/>
-              </w:rPr>
-            </w:r>
-            <w:r>
-              <w:rPr>
-                <w:noProof/>
-                <w:webHidden/>
-              </w:rPr>
-              <w:fldChar w:fldCharType="separate"/>
-            </w:r>
-            <w:r>
-              <w:rPr>
-                <w:noProof/>
-                <w:webHidden/>
-              </w:rPr>
-              <w:t>8</w:t>
-            </w:r>
-            <w:r>
-              <w:rPr>
-                <w:noProof/>
-                <w:webHidden/>
-              </w:rPr>
-              <w:fldChar w:fldCharType="end"/>
-            </w:r>
-          </w:hyperlink>
-        </w:p>
-        <w:p>
-          <w:pPr>
-            <w:pStyle w:val="TOC3"/>
-            <w:tabs>
-              <w:tab w:val="left" w:pos="1320"/>
-              <w:tab w:val="right" w:leader="dot" w:pos="9350"/>
-            </w:tabs>
-            <w:rPr>
-              <w:rFonts w:eastAsiaTheme="minorEastAsia"/>
-              <w:noProof/>
-            </w:rPr>
-          </w:pPr>
-          <w:hyperlink w:anchor="_Toc77185260" w:history="1">
-            <w:r>
-              <w:rPr>
-                <w:rStyle w:val="Hyperlink"/>
-                <w:noProof/>
-                <w:lang w:val="en-AU"/>
-              </w:rPr>
-              <w:t>3.3.7</w:t>
-            </w:r>
-            <w:r>
-              <w:rPr>
-                <w:rFonts w:eastAsiaTheme="minorEastAsia"/>
-                <w:noProof/>
-              </w:rPr>
-              <w:tab/>
-            </w:r>
-            <w:r>
-              <w:rPr>
-                <w:rStyle w:val="Hyperlink"/>
-                <w:noProof/>
-                <w:lang w:val="en-AU"/>
-              </w:rPr>
-              <w:t>Cancel Appointment API:</w:t>
-            </w:r>
-            <w:r>
-              <w:rPr>
-                <w:noProof/>
-                <w:webHidden/>
-              </w:rPr>
-              <w:tab/>
-            </w:r>
-            <w:r>
-              <w:rPr>
-                <w:noProof/>
-                <w:webHidden/>
-              </w:rPr>
-              <w:fldChar w:fldCharType="begin"/>
-            </w:r>
-            <w:r>
-              <w:rPr>
-                <w:noProof/>
-                <w:webHidden/>
-              </w:rPr>
-              <w:instrText xml:space="preserve"> PAGEREF _Toc77185260 \h </w:instrText>
-            </w:r>
-            <w:r>
-              <w:rPr>
-                <w:noProof/>
-                <w:webHidden/>
-              </w:rPr>
-            </w:r>
-            <w:r>
-              <w:rPr>
-                <w:noProof/>
-                <w:webHidden/>
-              </w:rPr>
-              <w:fldChar w:fldCharType="separate"/>
-            </w:r>
-            <w:r>
-              <w:rPr>
-                <w:noProof/>
-                <w:webHidden/>
-              </w:rPr>
-              <w:t>9</w:t>
-            </w:r>
-            <w:r>
-              <w:rPr>
-                <w:noProof/>
-                <w:webHidden/>
-              </w:rPr>
-              <w:fldChar w:fldCharType="end"/>
-            </w:r>
-          </w:hyperlink>
-        </w:p>
-        <w:p>
-          <w:pPr>
-            <w:pStyle w:val="TOC2"/>
-            <w:tabs>
-              <w:tab w:val="left" w:pos="880"/>
-              <w:tab w:val="right" w:leader="dot" w:pos="9350"/>
-            </w:tabs>
-            <w:rPr>
-              <w:rFonts w:eastAsiaTheme="minorEastAsia"/>
-              <w:noProof/>
-            </w:rPr>
-          </w:pPr>
-          <w:hyperlink w:anchor="_Toc77185261" w:history="1">
-            <w:r>
-              <w:rPr>
-                <w:rStyle w:val="Hyperlink"/>
-                <w:noProof/>
-              </w:rPr>
-              <w:t>3.4</w:t>
-            </w:r>
-            <w:r>
-              <w:rPr>
-                <w:rFonts w:eastAsiaTheme="minorEastAsia"/>
-                <w:noProof/>
-              </w:rPr>
-              <w:tab/>
-            </w:r>
-            <w:r>
-              <w:rPr>
-                <w:rStyle w:val="Hyperlink"/>
-                <w:noProof/>
-              </w:rPr>
-              <w:t>Email Service</w:t>
-            </w:r>
-            <w:r>
-              <w:rPr>
-                <w:noProof/>
-                <w:webHidden/>
-              </w:rPr>
-              <w:tab/>
-            </w:r>
-            <w:r>
-              <w:rPr>
-                <w:noProof/>
-                <w:webHidden/>
-              </w:rPr>
-              <w:fldChar w:fldCharType="begin"/>
-            </w:r>
-            <w:r>
-              <w:rPr>
-                <w:noProof/>
-                <w:webHidden/>
-              </w:rPr>
-              <w:instrText xml:space="preserve"> PAGEREF _Toc77185261 \h </w:instrText>
-            </w:r>
-            <w:r>
-              <w:rPr>
-                <w:noProof/>
-                <w:webHidden/>
-              </w:rPr>
-            </w:r>
-            <w:r>
-              <w:rPr>
-                <w:noProof/>
-                <w:webHidden/>
-              </w:rPr>
-              <w:fldChar w:fldCharType="separate"/>
-            </w:r>
-            <w:r>
-              <w:rPr>
-                <w:noProof/>
-                <w:webHidden/>
-              </w:rPr>
-              <w:t>10</w:t>
-            </w:r>
-            <w:r>
-              <w:rPr>
-                <w:noProof/>
-                <w:webHidden/>
-              </w:rPr>
-              <w:fldChar w:fldCharType="end"/>
-            </w:r>
-          </w:hyperlink>
-        </w:p>
-        <w:p>
-          <w:pPr>
-            <w:pStyle w:val="TOC1"/>
-            <w:tabs>
-              <w:tab w:val="left" w:pos="440"/>
-              <w:tab w:val="right" w:leader="dot" w:pos="9350"/>
-            </w:tabs>
-            <w:rPr>
-              <w:rFonts w:eastAsiaTheme="minorEastAsia"/>
-              <w:noProof/>
-            </w:rPr>
-          </w:pPr>
-          <w:hyperlink w:anchor="_Toc77185262" w:history="1">
-            <w:r>
-              <w:rPr>
-                <w:rStyle w:val="Hyperlink"/>
-                <w:noProof/>
-                <w:lang w:val="en-AU"/>
-              </w:rPr>
-              <w:t>4.</w:t>
-            </w:r>
-            <w:r>
-              <w:rPr>
-                <w:rFonts w:eastAsiaTheme="minorEastAsia"/>
-                <w:noProof/>
-              </w:rPr>
-              <w:tab/>
-            </w:r>
-            <w:r>
-              <w:rPr>
-                <w:rStyle w:val="Hyperlink"/>
-                <w:noProof/>
-              </w:rPr>
-              <w:t>cocus-appointment-booking-client details</w:t>
-            </w:r>
-            <w:r>
-              <w:rPr>
-                <w:noProof/>
-                <w:webHidden/>
-              </w:rPr>
-              <w:tab/>
-            </w:r>
-            <w:r>
-              <w:rPr>
-                <w:noProof/>
-                <w:webHidden/>
-              </w:rPr>
-              <w:fldChar w:fldCharType="begin"/>
-            </w:r>
-            <w:r>
-              <w:rPr>
-                <w:noProof/>
-                <w:webHidden/>
-              </w:rPr>
-              <w:instrText xml:space="preserve"> PAGEREF _Toc77185262 \h </w:instrText>
-            </w:r>
-            <w:r>
-              <w:rPr>
-                <w:noProof/>
-                <w:webHidden/>
-              </w:rPr>
-            </w:r>
-            <w:r>
-              <w:rPr>
-                <w:noProof/>
-                <w:webHidden/>
-              </w:rPr>
-              <w:fldChar w:fldCharType="separate"/>
-            </w:r>
-            <w:r>
-              <w:rPr>
-                <w:noProof/>
-                <w:webHidden/>
-              </w:rPr>
-              <w:t>11</w:t>
-            </w:r>
-            <w:r>
-              <w:rPr>
-                <w:noProof/>
-                <w:webHidden/>
-              </w:rPr>
-              <w:fldChar w:fldCharType="end"/>
-            </w:r>
-          </w:hyperlink>
-        </w:p>
-        <w:p>
-          <w:pPr>
-            <w:pStyle w:val="TOC2"/>
-            <w:tabs>
-              <w:tab w:val="left" w:pos="880"/>
-              <w:tab w:val="right" w:leader="dot" w:pos="9350"/>
-            </w:tabs>
-            <w:rPr>
-              <w:rFonts w:eastAsiaTheme="minorEastAsia"/>
-              <w:noProof/>
-            </w:rPr>
-          </w:pPr>
-          <w:hyperlink w:anchor="_Toc77185263" w:history="1">
-            <w:r>
-              <w:rPr>
-                <w:rStyle w:val="Hyperlink"/>
-                <w:noProof/>
-              </w:rPr>
-              <w:t>4.1</w:t>
-            </w:r>
-            <w:r>
-              <w:rPr>
-                <w:rFonts w:eastAsiaTheme="minorEastAsia"/>
-                <w:noProof/>
-              </w:rPr>
-              <w:tab/>
-            </w:r>
-            <w:r>
-              <w:rPr>
-                <w:rStyle w:val="Hyperlink"/>
-                <w:noProof/>
-              </w:rPr>
-              <w:t>Sign-in (home) Template</w:t>
-            </w:r>
-            <w:r>
-              <w:rPr>
-                <w:noProof/>
-                <w:webHidden/>
-              </w:rPr>
-              <w:tab/>
-            </w:r>
-            <w:r>
-              <w:rPr>
-                <w:noProof/>
-                <w:webHidden/>
-              </w:rPr>
-              <w:fldChar w:fldCharType="begin"/>
-            </w:r>
-            <w:r>
-              <w:rPr>
-                <w:noProof/>
-                <w:webHidden/>
-              </w:rPr>
-              <w:instrText xml:space="preserve"> PAGEREF _Toc77185263 \h </w:instrText>
-            </w:r>
-            <w:r>
-              <w:rPr>
-                <w:noProof/>
-                <w:webHidden/>
-              </w:rPr>
-            </w:r>
-            <w:r>
-              <w:rPr>
-                <w:noProof/>
-                <w:webHidden/>
-              </w:rPr>
-              <w:fldChar w:fldCharType="separate"/>
-            </w:r>
-            <w:r>
-              <w:rPr>
-                <w:noProof/>
-                <w:webHidden/>
-              </w:rPr>
-              <w:t>11</w:t>
-            </w:r>
-            <w:r>
-              <w:rPr>
-                <w:noProof/>
-                <w:webHidden/>
-              </w:rPr>
-              <w:fldChar w:fldCharType="end"/>
-            </w:r>
-          </w:hyperlink>
-        </w:p>
-        <w:p>
-          <w:pPr>
-            <w:pStyle w:val="TOC2"/>
-            <w:tabs>
-              <w:tab w:val="left" w:pos="880"/>
-              <w:tab w:val="right" w:leader="dot" w:pos="9350"/>
-            </w:tabs>
-            <w:rPr>
-              <w:rFonts w:eastAsiaTheme="minorEastAsia"/>
-              <w:noProof/>
-            </w:rPr>
-          </w:pPr>
-          <w:hyperlink w:anchor="_Toc77185264" w:history="1">
-            <w:r>
-              <w:rPr>
-                <w:rStyle w:val="Hyperlink"/>
-                <w:noProof/>
-              </w:rPr>
-              <w:t>4.2</w:t>
-            </w:r>
-            <w:r>
-              <w:rPr>
-                <w:rFonts w:eastAsiaTheme="minorEastAsia"/>
-                <w:noProof/>
-              </w:rPr>
-              <w:tab/>
-            </w:r>
-            <w:r>
-              <w:rPr>
-                <w:rStyle w:val="Hyperlink"/>
-                <w:noProof/>
-              </w:rPr>
-              <w:t>List Appointment Template</w:t>
-            </w:r>
-            <w:r>
-              <w:rPr>
-                <w:noProof/>
-                <w:webHidden/>
-              </w:rPr>
-              <w:tab/>
-            </w:r>
-            <w:r>
-              <w:rPr>
-                <w:noProof/>
-                <w:webHidden/>
-              </w:rPr>
-              <w:fldChar w:fldCharType="begin"/>
-            </w:r>
-            <w:r>
-              <w:rPr>
-                <w:noProof/>
-                <w:webHidden/>
-              </w:rPr>
-              <w:instrText xml:space="preserve"> PAGEREF _Toc77185264 \h </w:instrText>
-            </w:r>
-            <w:r>
-              <w:rPr>
-                <w:noProof/>
-                <w:webHidden/>
-              </w:rPr>
-            </w:r>
-            <w:r>
-              <w:rPr>
-                <w:noProof/>
-                <w:webHidden/>
-              </w:rPr>
-              <w:fldChar w:fldCharType="separate"/>
-            </w:r>
-            <w:r>
-              <w:rPr>
-                <w:noProof/>
-                <w:webHidden/>
-              </w:rPr>
-              <w:t>12</w:t>
-            </w:r>
-            <w:r>
-              <w:rPr>
-                <w:noProof/>
-                <w:webHidden/>
-              </w:rPr>
-              <w:fldChar w:fldCharType="end"/>
-            </w:r>
-          </w:hyperlink>
-        </w:p>
-        <w:p>
-          <w:pPr>
-            <w:pStyle w:val="TOC2"/>
-            <w:tabs>
-              <w:tab w:val="left" w:pos="880"/>
-              <w:tab w:val="right" w:leader="dot" w:pos="9350"/>
-            </w:tabs>
-            <w:rPr>
-              <w:rFonts w:eastAsiaTheme="minorEastAsia"/>
-              <w:noProof/>
-            </w:rPr>
-          </w:pPr>
-          <w:hyperlink w:anchor="_Toc77185265" w:history="1">
-            <w:r>
-              <w:rPr>
-                <w:rStyle w:val="Hyperlink"/>
-                <w:noProof/>
-              </w:rPr>
-              <w:t>4.3</w:t>
-            </w:r>
-            <w:r>
-              <w:rPr>
-                <w:rFonts w:eastAsiaTheme="minorEastAsia"/>
-                <w:noProof/>
-              </w:rPr>
-              <w:tab/>
-            </w:r>
-            <w:r>
-              <w:rPr>
-                <w:rStyle w:val="Hyperlink"/>
-                <w:noProof/>
-              </w:rPr>
-              <w:t>Create/Reschedule Appointment Template</w:t>
-            </w:r>
-            <w:r>
-              <w:rPr>
-                <w:noProof/>
-                <w:webHidden/>
-              </w:rPr>
-              <w:tab/>
-            </w:r>
-            <w:r>
-              <w:rPr>
-                <w:noProof/>
-                <w:webHidden/>
-              </w:rPr>
-              <w:fldChar w:fldCharType="begin"/>
-            </w:r>
-            <w:r>
-              <w:rPr>
-                <w:noProof/>
-                <w:webHidden/>
-              </w:rPr>
-              <w:instrText xml:space="preserve"> PAGEREF _Toc77185265 \h </w:instrText>
-            </w:r>
-            <w:r>
-              <w:rPr>
-                <w:noProof/>
-                <w:webHidden/>
-              </w:rPr>
-            </w:r>
-            <w:r>
-              <w:rPr>
-                <w:noProof/>
-                <w:webHidden/>
-              </w:rPr>
-              <w:fldChar w:fldCharType="separate"/>
-            </w:r>
-            <w:r>
-              <w:rPr>
-                <w:noProof/>
-                <w:webHidden/>
-              </w:rPr>
-              <w:t>14</w:t>
-            </w:r>
-            <w:r>
-              <w:rPr>
-                <w:noProof/>
-                <w:webHidden/>
-              </w:rPr>
-              <w:fldChar w:fldCharType="end"/>
-            </w:r>
-          </w:hyperlink>
-        </w:p>
-        <w:p>
-          <w:pPr>
-            <w:pStyle w:val="TOC2"/>
-            <w:tabs>
-              <w:tab w:val="left" w:pos="880"/>
-              <w:tab w:val="right" w:leader="dot" w:pos="9350"/>
-            </w:tabs>
-            <w:rPr>
-              <w:rFonts w:eastAsiaTheme="minorEastAsia"/>
-              <w:noProof/>
-            </w:rPr>
-          </w:pPr>
-          <w:hyperlink w:anchor="_Toc77185266" w:history="1">
-            <w:r>
-              <w:rPr>
-                <w:rStyle w:val="Hyperlink"/>
-                <w:noProof/>
-              </w:rPr>
-              <w:t>4.4</w:t>
-            </w:r>
-            <w:r>
-              <w:rPr>
-                <w:rFonts w:eastAsiaTheme="minorEastAsia"/>
-                <w:noProof/>
-              </w:rPr>
-              <w:tab/>
-            </w:r>
-            <w:r>
-              <w:rPr>
-                <w:rStyle w:val="Hyperlink"/>
-                <w:noProof/>
-              </w:rPr>
-              <w:t>Calendar Template</w:t>
-            </w:r>
-            <w:r>
-              <w:rPr>
-                <w:noProof/>
-                <w:webHidden/>
-              </w:rPr>
-              <w:tab/>
-            </w:r>
-            <w:r>
-              <w:rPr>
-                <w:noProof/>
-                <w:webHidden/>
-              </w:rPr>
-              <w:fldChar w:fldCharType="begin"/>
-            </w:r>
-            <w:r>
-              <w:rPr>
-                <w:noProof/>
-                <w:webHidden/>
-              </w:rPr>
-              <w:instrText xml:space="preserve"> PAGEREF _Toc77185266 \h </w:instrText>
-            </w:r>
-            <w:r>
-              <w:rPr>
-                <w:noProof/>
-                <w:webHidden/>
-              </w:rPr>
-            </w:r>
-            <w:r>
-              <w:rPr>
-                <w:noProof/>
-                <w:webHidden/>
-              </w:rPr>
-              <w:fldChar w:fldCharType="separate"/>
-            </w:r>
-            <w:r>
-              <w:rPr>
-                <w:noProof/>
-                <w:webHidden/>
-              </w:rPr>
-              <w:t>15</w:t>
+              <w:t>17</w:t>
             </w:r>
             <w:r>
               <w:rPr>
@@ -2119,7 +2249,7 @@
           <w:lang w:val="en-AU"/>
         </w:rPr>
       </w:pPr>
-      <w:bookmarkStart w:id="1" w:name="_Toc77185244"/>
+      <w:bookmarkStart w:id="2" w:name="_Toc77192661"/>
       <w:r>
         <w:rPr>
           <w:lang w:val="en-AU"/>
@@ -2127,7 +2257,7 @@
         <w:lastRenderedPageBreak/>
         <w:t>Introduction</w:t>
       </w:r>
-      <w:bookmarkEnd w:id="1"/>
+      <w:bookmarkEnd w:id="2"/>
     </w:p>
     <w:p>
       <w:pPr>
@@ -2156,15 +2286,15 @@
           <w:lang w:val="en-AU"/>
         </w:rPr>
       </w:pPr>
-      <w:bookmarkStart w:id="2" w:name="_Toc76052746"/>
-      <w:bookmarkStart w:id="3" w:name="_Toc77185245"/>
+      <w:bookmarkStart w:id="3" w:name="_Toc76052746"/>
+      <w:bookmarkStart w:id="4" w:name="_Toc77192662"/>
       <w:r>
         <w:rPr>
           <w:lang w:val="en-AU"/>
         </w:rPr>
         <w:t>Audience</w:t>
       </w:r>
-      <w:bookmarkEnd w:id="3"/>
+      <w:bookmarkEnd w:id="4"/>
     </w:p>
     <w:p>
       <w:pPr>
@@ -2228,11 +2358,11 @@
         <w:pStyle w:val="Heading2"/>
         <w:spacing w:before="0" w:after="0"/>
       </w:pPr>
-      <w:bookmarkStart w:id="4" w:name="_Toc77185246"/>
+      <w:bookmarkStart w:id="5" w:name="_Toc77192663"/>
       <w:r>
         <w:t>What this guide covers</w:t>
       </w:r>
-      <w:bookmarkEnd w:id="4"/>
+      <w:bookmarkEnd w:id="5"/>
     </w:p>
     <w:p>
       <w:pPr>
@@ -2293,14 +2423,14 @@
           <w:lang w:val="en-AU"/>
         </w:rPr>
       </w:pPr>
-      <w:bookmarkStart w:id="5" w:name="_Toc77185247"/>
+      <w:bookmarkStart w:id="6" w:name="_Toc77192664"/>
       <w:r>
         <w:rPr>
           <w:lang w:val="en-AU"/>
         </w:rPr>
         <w:t>Prerequisites</w:t>
       </w:r>
-      <w:bookmarkEnd w:id="5"/>
+      <w:bookmarkEnd w:id="6"/>
     </w:p>
     <w:p>
       <w:pPr>
@@ -2327,16 +2457,16 @@
           <w:lang w:val="en-AU"/>
         </w:rPr>
       </w:pPr>
-      <w:bookmarkStart w:id="6" w:name="_Toc77185248"/>
+      <w:bookmarkStart w:id="7" w:name="_Toc77192665"/>
       <w:r>
         <w:rPr>
           <w:lang w:val="en-AU"/>
         </w:rPr>
         <w:t>Glossary</w:t>
       </w:r>
-      <w:bookmarkEnd w:id="6"/>
-    </w:p>
-    <w:bookmarkEnd w:id="2"/>
+      <w:bookmarkEnd w:id="7"/>
+    </w:p>
+    <w:bookmarkEnd w:id="3"/>
     <w:p>
       <w:pPr>
         <w:rPr>
@@ -2465,7 +2595,7 @@
           <w:lang w:val="en-AU"/>
         </w:rPr>
       </w:pPr>
-      <w:bookmarkStart w:id="7" w:name="_Toc77185249"/>
+      <w:bookmarkStart w:id="8" w:name="_Toc77192666"/>
       <w:r>
         <w:rPr>
           <w:lang w:val="en-AU"/>
@@ -2473,7 +2603,7 @@
         <w:lastRenderedPageBreak/>
         <w:t>Overview</w:t>
       </w:r>
-      <w:bookmarkEnd w:id="7"/>
+      <w:bookmarkEnd w:id="8"/>
     </w:p>
     <w:p>
       <w:pPr>
@@ -2566,7 +2696,7 @@
           <w:lang w:val="en-AU"/>
         </w:rPr>
       </w:pPr>
-      <w:bookmarkStart w:id="8" w:name="_Toc77185250"/>
+      <w:bookmarkStart w:id="9" w:name="_Toc77192667"/>
       <w:bookmarkEnd w:id="0"/>
       <w:proofErr w:type="spellStart"/>
       <w:r>
@@ -2588,14 +2718,14 @@
       <w:r>
         <w:t xml:space="preserve"> details</w:t>
       </w:r>
-      <w:bookmarkEnd w:id="8"/>
+      <w:bookmarkEnd w:id="9"/>
     </w:p>
     <w:p>
       <w:pPr>
         <w:pStyle w:val="Heading2"/>
         <w:spacing w:before="0" w:after="0"/>
       </w:pPr>
-      <w:bookmarkStart w:id="9" w:name="_Toc77185251"/>
+      <w:bookmarkStart w:id="10" w:name="_Toc77192668"/>
       <w:r>
         <w:t>config/</w:t>
       </w:r>
@@ -2603,7 +2733,7 @@
       <w:r>
         <w:t>default.json</w:t>
       </w:r>
-      <w:bookmarkEnd w:id="9"/>
+      <w:bookmarkEnd w:id="10"/>
       <w:proofErr w:type="spellEnd"/>
     </w:p>
     <w:p>
@@ -3074,11 +3204,11 @@
         <w:pStyle w:val="Heading2"/>
         <w:spacing w:before="0" w:after="0"/>
       </w:pPr>
-      <w:bookmarkStart w:id="10" w:name="_Toc77185252"/>
+      <w:bookmarkStart w:id="11" w:name="_Toc77192669"/>
       <w:r>
         <w:t>Mongo Database schema model for Appointment</w:t>
       </w:r>
-      <w:bookmarkEnd w:id="10"/>
+      <w:bookmarkEnd w:id="11"/>
     </w:p>
     <w:p>
       <w:pPr>
@@ -3477,11 +3607,11 @@
         <w:pStyle w:val="Heading2"/>
         <w:spacing w:before="0" w:after="0"/>
       </w:pPr>
-      <w:bookmarkStart w:id="11" w:name="_Toc77185253"/>
+      <w:bookmarkStart w:id="12" w:name="_Toc77192670"/>
       <w:r>
         <w:t>Exposed REST APIs</w:t>
       </w:r>
-      <w:bookmarkEnd w:id="11"/>
+      <w:bookmarkEnd w:id="12"/>
     </w:p>
     <w:p>
       <w:pPr>
@@ -3510,8 +3640,8 @@
           <w:lang w:val="en-AU"/>
         </w:rPr>
       </w:pPr>
-      <w:bookmarkStart w:id="12" w:name="_Toc76052825"/>
-      <w:bookmarkStart w:id="13" w:name="_Toc77185254"/>
+      <w:bookmarkStart w:id="13" w:name="_Toc76052825"/>
+      <w:bookmarkStart w:id="14" w:name="_Toc77192671"/>
       <w:r>
         <w:rPr>
           <w:lang w:val="en-AU"/>
@@ -3525,7 +3655,7 @@
         </w:rPr>
         <w:t>:</w:t>
       </w:r>
-      <w:bookmarkEnd w:id="13"/>
+      <w:bookmarkEnd w:id="14"/>
     </w:p>
     <w:p>
       <w:pPr>
@@ -4031,7 +4161,7 @@
           <w:lang w:val="en-AU"/>
         </w:rPr>
       </w:pPr>
-      <w:bookmarkStart w:id="14" w:name="_Toc77185255"/>
+      <w:bookmarkStart w:id="15" w:name="_Toc77192672"/>
       <w:r>
         <w:rPr>
           <w:lang w:val="en-AU"/>
@@ -4050,7 +4180,7 @@
         </w:rPr>
         <w:t>:</w:t>
       </w:r>
-      <w:bookmarkEnd w:id="14"/>
+      <w:bookmarkEnd w:id="15"/>
     </w:p>
     <w:p>
       <w:pPr>
@@ -4561,7 +4691,7 @@
         </w:rPr>
         <w:t xml:space="preserve">This API is responsible for </w:t>
       </w:r>
-      <w:bookmarkEnd w:id="12"/>
+      <w:bookmarkEnd w:id="13"/>
       <w:r>
         <w:rPr>
           <w:rFonts w:ascii="Times New Roman" w:hAnsi="Times New Roman" w:cs="Times New Roman"/>
@@ -4594,7 +4724,7 @@
           <w:lang w:val="en-AU"/>
         </w:rPr>
       </w:pPr>
-      <w:bookmarkStart w:id="15" w:name="_Toc77185256"/>
+      <w:bookmarkStart w:id="16" w:name="_Toc77192673"/>
       <w:r>
         <w:rPr>
           <w:lang w:val="en-AU"/>
@@ -4614,7 +4744,7 @@
         </w:rPr>
         <w:t>:</w:t>
       </w:r>
-      <w:bookmarkEnd w:id="15"/>
+      <w:bookmarkEnd w:id="16"/>
     </w:p>
     <w:p>
       <w:pPr>
@@ -5066,16 +5196,7 @@
           <w:rFonts w:ascii="Times New Roman" w:hAnsi="Times New Roman" w:cs="Times New Roman"/>
           <w:lang w:val="en-AU"/>
         </w:rPr>
-        <w:t xml:space="preserve"> </w:t>
-      </w:r>
-      <w:bookmarkStart w:id="16" w:name="_GoBack"/>
-      <w:bookmarkEnd w:id="16"/>
-      <w:r>
-        <w:rPr>
-          <w:rFonts w:ascii="Times New Roman" w:hAnsi="Times New Roman" w:cs="Times New Roman"/>
-          <w:lang w:val="en-AU"/>
-        </w:rPr>
-        <w:t>query parameter ‘</w:t>
+        <w:t xml:space="preserve"> query parameter ‘</w:t>
       </w:r>
       <w:r>
         <w:rPr>
@@ -5111,7 +5232,7 @@
           <w:lang w:val="en-AU"/>
         </w:rPr>
       </w:pPr>
-      <w:bookmarkStart w:id="17" w:name="_Toc77185257"/>
+      <w:bookmarkStart w:id="17" w:name="_Toc77192674"/>
       <w:r>
         <w:rPr>
           <w:lang w:val="en-AU"/>
@@ -5557,7 +5678,7 @@
           <w:lang w:val="en-AU"/>
         </w:rPr>
       </w:pPr>
-      <w:bookmarkStart w:id="18" w:name="_Toc77185258"/>
+      <w:bookmarkStart w:id="18" w:name="_Toc77192675"/>
       <w:r>
         <w:rPr>
           <w:lang w:val="en-AU"/>
@@ -6408,7 +6529,7 @@
           <w:lang w:val="en-AU"/>
         </w:rPr>
       </w:pPr>
-      <w:bookmarkStart w:id="19" w:name="_Toc77185259"/>
+      <w:bookmarkStart w:id="19" w:name="_Toc77192676"/>
       <w:r>
         <w:rPr>
           <w:lang w:val="en-AU"/>
@@ -7259,7 +7380,7 @@
           <w:lang w:val="en-AU"/>
         </w:rPr>
       </w:pPr>
-      <w:bookmarkStart w:id="20" w:name="_Toc77185260"/>
+      <w:bookmarkStart w:id="20" w:name="_Toc77192677"/>
       <w:r>
         <w:rPr>
           <w:lang w:val="en-AU"/>
@@ -7886,7 +8007,7 @@
         <w:pStyle w:val="Heading2"/>
         <w:spacing w:before="0" w:after="0"/>
       </w:pPr>
-      <w:bookmarkStart w:id="21" w:name="_Toc77185261"/>
+      <w:bookmarkStart w:id="21" w:name="_Toc77192678"/>
       <w:r>
         <w:lastRenderedPageBreak/>
         <w:t>Email Service</w:t>
@@ -7998,7 +8119,7 @@
           <w:lang w:val="en-AU"/>
         </w:rPr>
       </w:pPr>
-      <w:bookmarkStart w:id="22" w:name="_Toc77185262"/>
+      <w:bookmarkStart w:id="22" w:name="_Toc77192679"/>
       <w:proofErr w:type="spellStart"/>
       <w:r>
         <w:lastRenderedPageBreak/>
@@ -8049,7 +8170,7 @@
         <w:pStyle w:val="Heading2"/>
         <w:spacing w:before="0" w:after="0"/>
       </w:pPr>
-      <w:bookmarkStart w:id="23" w:name="_Toc77185263"/>
+      <w:bookmarkStart w:id="23" w:name="_Toc77192680"/>
       <w:r>
         <w:t xml:space="preserve">Sign-in (home) </w:t>
       </w:r>
@@ -8221,7 +8342,7 @@
         <w:pStyle w:val="Heading2"/>
         <w:spacing w:before="0" w:after="0"/>
       </w:pPr>
-      <w:bookmarkStart w:id="24" w:name="_Toc77185264"/>
+      <w:bookmarkStart w:id="24" w:name="_Toc77192681"/>
       <w:r>
         <w:lastRenderedPageBreak/>
         <w:t>List Appointment</w:t>
@@ -8527,7 +8648,7 @@
         <w:pStyle w:val="Heading2"/>
         <w:spacing w:before="0" w:after="0"/>
       </w:pPr>
-      <w:bookmarkStart w:id="25" w:name="_Toc77185265"/>
+      <w:bookmarkStart w:id="25" w:name="_Toc77192682"/>
       <w:r>
         <w:lastRenderedPageBreak/>
         <w:t>Create/Reschedule</w:t>
@@ -8754,7 +8875,7 @@
         <w:pStyle w:val="Heading2"/>
         <w:spacing w:before="0" w:after="0"/>
       </w:pPr>
-      <w:bookmarkStart w:id="26" w:name="_Toc77185266"/>
+      <w:bookmarkStart w:id="26" w:name="_Toc77192683"/>
       <w:r>
         <w:lastRenderedPageBreak/>
         <w:t>Calendar</w:t>
@@ -9067,6 +9188,138 @@
     </w:p>
     <w:p>
       <w:pPr>
+        <w:rPr>
+          <w:rFonts w:ascii="Times New Roman" w:hAnsi="Times New Roman" w:cs="Times New Roman"/>
+          <w:lang w:val="en-AU"/>
+        </w:rPr>
+      </w:pPr>
+      <w:r>
+        <w:rPr>
+          <w:rFonts w:ascii="Times New Roman" w:hAnsi="Times New Roman" w:cs="Times New Roman"/>
+          <w:lang w:val="en-AU"/>
+        </w:rPr>
+        <w:br w:type="page"/>
+      </w:r>
+    </w:p>
+    <w:p>
+      <w:pPr>
+        <w:pStyle w:val="Heading1"/>
+        <w:spacing w:before="0" w:after="0"/>
+        <w:rPr>
+          <w:lang w:val="en-AU"/>
+        </w:rPr>
+      </w:pPr>
+      <w:bookmarkStart w:id="27" w:name="_Toc77192684"/>
+      <w:r>
+        <w:lastRenderedPageBreak/>
+        <w:t>L</w:t>
+      </w:r>
+      <w:r>
+        <w:t>og</w:t>
+      </w:r>
+      <w:r>
+        <w:t>s</w:t>
+      </w:r>
+      <w:bookmarkEnd w:id="27"/>
+    </w:p>
+    <w:p>
+      <w:pPr>
+        <w:rPr>
+          <w:rFonts w:ascii="Times New Roman" w:hAnsi="Times New Roman" w:cs="Times New Roman"/>
+          <w:sz w:val="24"/>
+          <w:szCs w:val="24"/>
+          <w:lang w:val="en-AU"/>
+        </w:rPr>
+      </w:pPr>
+      <w:r>
+        <w:rPr>
+          <w:rFonts w:ascii="Times New Roman" w:hAnsi="Times New Roman" w:cs="Times New Roman"/>
+          <w:sz w:val="24"/>
+          <w:szCs w:val="24"/>
+          <w:lang w:val="en-AU"/>
+        </w:rPr>
+        <w:t>Server application has logging mechanism created using “</w:t>
+      </w:r>
+      <w:proofErr w:type="spellStart"/>
+      <w:r>
+        <w:rPr>
+          <w:rFonts w:ascii="Times New Roman" w:hAnsi="Times New Roman" w:cs="Times New Roman"/>
+          <w:sz w:val="24"/>
+          <w:szCs w:val="24"/>
+          <w:lang w:val="en-AU"/>
+        </w:rPr>
+        <w:t>dayjs</w:t>
+      </w:r>
+      <w:proofErr w:type="spellEnd"/>
+      <w:r>
+        <w:rPr>
+          <w:rFonts w:ascii="Times New Roman" w:hAnsi="Times New Roman" w:cs="Times New Roman"/>
+          <w:sz w:val="24"/>
+          <w:szCs w:val="24"/>
+          <w:lang w:val="en-AU"/>
+        </w:rPr>
+        <w:t>”</w:t>
+      </w:r>
+      <w:r>
+        <w:rPr>
+          <w:rFonts w:ascii="Times New Roman" w:hAnsi="Times New Roman" w:cs="Times New Roman"/>
+          <w:sz w:val="24"/>
+          <w:szCs w:val="24"/>
+          <w:lang w:val="en-AU"/>
+        </w:rPr>
+        <w:t xml:space="preserve"> </w:t>
+      </w:r>
+      <w:r>
+        <w:rPr>
+          <w:rFonts w:ascii="Times New Roman" w:hAnsi="Times New Roman" w:cs="Times New Roman"/>
+          <w:sz w:val="24"/>
+          <w:szCs w:val="24"/>
+          <w:lang w:val="en-AU"/>
+        </w:rPr>
+        <w:t>and “</w:t>
+      </w:r>
+      <w:proofErr w:type="spellStart"/>
+      <w:r>
+        <w:rPr>
+          <w:rFonts w:ascii="Times New Roman" w:hAnsi="Times New Roman" w:cs="Times New Roman"/>
+          <w:sz w:val="24"/>
+          <w:szCs w:val="24"/>
+          <w:lang w:val="en-AU"/>
+        </w:rPr>
+        <w:t>pino</w:t>
+      </w:r>
+      <w:proofErr w:type="spellEnd"/>
+      <w:r>
+        <w:rPr>
+          <w:rFonts w:ascii="Times New Roman" w:hAnsi="Times New Roman" w:cs="Times New Roman"/>
+          <w:sz w:val="24"/>
+          <w:szCs w:val="24"/>
+          <w:lang w:val="en-AU"/>
+        </w:rPr>
+        <w:t>”.</w:t>
+      </w:r>
+    </w:p>
+    <w:p>
+      <w:pPr>
+        <w:rPr>
+          <w:rFonts w:ascii="Times New Roman" w:hAnsi="Times New Roman" w:cs="Times New Roman"/>
+          <w:sz w:val="24"/>
+          <w:szCs w:val="24"/>
+          <w:lang w:val="en-AU"/>
+        </w:rPr>
+      </w:pPr>
+      <w:r>
+        <w:rPr>
+          <w:rFonts w:ascii="Times New Roman" w:hAnsi="Times New Roman" w:cs="Times New Roman"/>
+          <w:sz w:val="24"/>
+          <w:szCs w:val="24"/>
+          <w:lang w:val="en-AU"/>
+        </w:rPr>
+        <w:t>Logs are created in server root directory.</w:t>
+      </w:r>
+    </w:p>
+    <w:p>
+      <w:pPr>
         <w:ind w:left="720" w:firstLine="720"/>
         <w:rPr>
           <w:rFonts w:ascii="Times New Roman" w:hAnsi="Times New Roman" w:cs="Times New Roman"/>
@@ -9120,6 +9373,7 @@
         <w:docPartUnique/>
       </w:docPartObj>
     </w:sdtPr>
+    <w:sdtEndPr/>
     <w:sdtContent>
       <w:sdt>
         <w:sdtPr>
@@ -9129,6 +9383,7 @@
             <w:docPartUnique/>
           </w:docPartObj>
         </w:sdtPr>
+        <w:sdtEndPr/>
         <w:sdtContent>
           <w:p>
             <w:pPr>
@@ -11999,7 +12254,7 @@
 </file>
 
 <file path=customXml/itemProps1.xml><?xml version="1.0" encoding="utf-8"?>
-<ds:datastoreItem xmlns:ds="http://schemas.openxmlformats.org/officeDocument/2006/customXml" ds:itemID="{DC0F6C9E-565C-4F9F-997B-124860B6B051}">
+<ds:datastoreItem xmlns:ds="http://schemas.openxmlformats.org/officeDocument/2006/customXml" ds:itemID="{C3545E6F-977E-470A-8FE7-DEF377762676}">
   <ds:schemaRefs>
     <ds:schemaRef ds:uri="http://schemas.openxmlformats.org/officeDocument/2006/bibliography"/>
   </ds:schemaRefs>

</xml_diff>